<commit_message>
added code skeleton to design document
</commit_message>
<xml_diff>
--- a/Corpse Run Design Document.docx
+++ b/Corpse Run Design Document.docx
@@ -37,24 +37,31 @@
           <w:sz w:val="32"/>
           <w:szCs w:val="32"/>
         </w:rPr>
-        <w:t>2/6/2015</w:t>
-      </w:r>
-    </w:p>
-    <w:p>
-      <w:pPr>
-        <w:jc w:val="center"/>
+        <w:t>2/10</w:t>
+      </w:r>
+      <w:r>
         <w:rPr>
           <w:sz w:val="32"/>
           <w:szCs w:val="32"/>
-          <w:u w:val="single"/>
-        </w:rPr>
-      </w:pPr>
-      <w:r>
+        </w:rPr>
+        <w:t>/2015</w:t>
+      </w:r>
+    </w:p>
+    <w:p>
+      <w:pPr>
+        <w:jc w:val="center"/>
         <w:rPr>
           <w:sz w:val="32"/>
           <w:szCs w:val="32"/>
           <w:u w:val="single"/>
         </w:rPr>
+      </w:pPr>
+      <w:r>
+        <w:rPr>
+          <w:sz w:val="32"/>
+          <w:szCs w:val="32"/>
+          <w:u w:val="single"/>
+        </w:rPr>
         <w:t>Fundamental Gameplay Functions</w:t>
       </w:r>
     </w:p>
@@ -699,56 +706,923 @@
         </w:rPr>
         <w:t>Potentially difficulty-locked content</w:t>
       </w:r>
+    </w:p>
+    <w:p>
+      <w:pPr>
+        <w:rPr>
+          <w:sz w:val="32"/>
+          <w:szCs w:val="32"/>
+          <w:u w:val="single"/>
+        </w:rPr>
+      </w:pPr>
+    </w:p>
+    <w:p>
+      <w:pPr>
+        <w:jc w:val="center"/>
+        <w:rPr>
+          <w:sz w:val="32"/>
+          <w:szCs w:val="32"/>
+          <w:u w:val="single"/>
+        </w:rPr>
+      </w:pPr>
+      <w:r>
+        <w:rPr>
+          <w:sz w:val="32"/>
+          <w:szCs w:val="32"/>
+          <w:u w:val="single"/>
+        </w:rPr>
+        <w:lastRenderedPageBreak/>
+        <w:t>Necessary Code Components</w:t>
+      </w:r>
+    </w:p>
+    <w:p>
+      <w:r>
+        <w:t>//B</w:t>
+      </w:r>
+      <w:r>
+        <w:t>en: This is all v.0.1.1 written by somebody who has really no idea how Unity works or what can be done in it, as a programmer thinking about how this would be done on a base level. So yeah, this is all subject to change once it’s looked over by someone with their shit together.</w:t>
+      </w:r>
+    </w:p>
+    <w:p>
+      <w:r>
+        <w:rPr>
+          <w:u w:val="single"/>
+        </w:rPr>
+        <w:t>Map Data</w:t>
+      </w:r>
+    </w:p>
+    <w:p>
+      <w:r>
+        <w:t>Map class contains data for both the underlying start variables of a given game and the current game state.</w:t>
+      </w:r>
+    </w:p>
+    <w:p>
+      <w:r>
+        <w:rPr>
+          <w:i/>
+        </w:rPr>
+        <w:t>Constants generated for each game:</w:t>
+      </w:r>
+    </w:p>
+    <w:p>
+      <w:pPr>
+        <w:pStyle w:val="ListParagraph"/>
+        <w:numPr>
+          <w:ilvl w:val="0"/>
+          <w:numId w:val="6"/>
+        </w:numPr>
+      </w:pPr>
+      <w:r>
+        <w:t>Difficulty</w:t>
+      </w:r>
+    </w:p>
+    <w:p>
+      <w:pPr>
+        <w:pStyle w:val="ListParagraph"/>
+        <w:numPr>
+          <w:ilvl w:val="1"/>
+          <w:numId w:val="6"/>
+        </w:numPr>
+      </w:pPr>
+      <w:r>
+        <w:t>Has an effect on other variables such as spawn rates, # and placement of graves</w:t>
+      </w:r>
+    </w:p>
+    <w:p>
+      <w:pPr>
+        <w:pStyle w:val="ListParagraph"/>
+        <w:numPr>
+          <w:ilvl w:val="0"/>
+          <w:numId w:val="6"/>
+        </w:numPr>
+      </w:pPr>
+      <w:r>
+        <w:t>Monster spawn rate constants</w:t>
+      </w:r>
+    </w:p>
+    <w:p>
+      <w:pPr>
+        <w:pStyle w:val="ListParagraph"/>
+        <w:numPr>
+          <w:ilvl w:val="0"/>
+          <w:numId w:val="6"/>
+        </w:numPr>
+      </w:pPr>
+      <w:r>
+        <w:t>Constants for exorcism</w:t>
+      </w:r>
+    </w:p>
+    <w:p>
+      <w:pPr>
+        <w:pStyle w:val="ListParagraph"/>
+        <w:numPr>
+          <w:ilvl w:val="0"/>
+          <w:numId w:val="6"/>
+        </w:numPr>
+      </w:pPr>
+      <w:r>
+        <w:t>Pickup spawn rates</w:t>
+      </w:r>
+    </w:p>
+    <w:p>
+      <w:pPr>
+        <w:rPr>
+          <w:i/>
+        </w:rPr>
+      </w:pPr>
+      <w:r>
+        <w:rPr>
+          <w:i/>
+        </w:rPr>
+        <w:t>During-play variables:</w:t>
+      </w:r>
+    </w:p>
+    <w:p>
+      <w:pPr>
+        <w:pStyle w:val="ListParagraph"/>
+        <w:numPr>
+          <w:ilvl w:val="0"/>
+          <w:numId w:val="7"/>
+        </w:numPr>
+      </w:pPr>
+      <w:r>
+        <w:t>Existance/l</w:t>
+      </w:r>
+      <w:r>
+        <w:t>ocations of characters, pickups, and environment objects</w:t>
+      </w:r>
+    </w:p>
+    <w:p>
+      <w:pPr>
+        <w:pStyle w:val="ListParagraph"/>
+        <w:numPr>
+          <w:ilvl w:val="0"/>
+          <w:numId w:val="7"/>
+        </w:numPr>
+      </w:pPr>
+      <w:r>
+        <w:t>Timer and current spawn rate data</w:t>
+      </w:r>
+    </w:p>
+    <w:p>
+      <w:pPr>
+        <w:pStyle w:val="ListParagraph"/>
+        <w:numPr>
+          <w:ilvl w:val="0"/>
+          <w:numId w:val="7"/>
+        </w:numPr>
+      </w:pPr>
+      <w:r>
+        <w:t>Score</w:t>
+      </w:r>
+    </w:p>
+    <w:p>
+      <w:pPr>
+        <w:pStyle w:val="ListParagraph"/>
+        <w:numPr>
+          <w:ilvl w:val="0"/>
+          <w:numId w:val="7"/>
+        </w:numPr>
+      </w:pPr>
+      <w:r>
+        <w:t>List for any ongoing effects that effect the whole map and not individual characters</w:t>
+      </w:r>
+    </w:p>
+    <w:p>
+      <w:pPr>
+        <w:rPr>
+          <w:i/>
+        </w:rPr>
+      </w:pPr>
+      <w:r>
+        <w:rPr>
+          <w:i/>
+        </w:rPr>
+        <w:t>Functions:</w:t>
+      </w:r>
+    </w:p>
+    <w:p>
+      <w:pPr>
+        <w:pStyle w:val="ListParagraph"/>
+        <w:numPr>
+          <w:ilvl w:val="0"/>
+          <w:numId w:val="8"/>
+        </w:numPr>
+      </w:pPr>
+      <w:r>
+        <w:t>Spawn monsters</w:t>
+      </w:r>
+    </w:p>
+    <w:p>
+      <w:pPr>
+        <w:pStyle w:val="ListParagraph"/>
+        <w:numPr>
+          <w:ilvl w:val="0"/>
+          <w:numId w:val="8"/>
+        </w:numPr>
+      </w:pPr>
+      <w:r>
+        <w:t>Control haunting/exorcism data</w:t>
+      </w:r>
+    </w:p>
+    <w:p>
+      <w:pPr>
+        <w:pStyle w:val="ListParagraph"/>
+        <w:numPr>
+          <w:ilvl w:val="0"/>
+          <w:numId w:val="8"/>
+        </w:numPr>
+      </w:pPr>
+      <w:r>
+        <w:t>Spawn pickups</w:t>
+      </w:r>
+    </w:p>
+    <w:p>
+      <w:pPr>
+        <w:pStyle w:val="ListParagraph"/>
+        <w:numPr>
+          <w:ilvl w:val="0"/>
+          <w:numId w:val="8"/>
+        </w:numPr>
+      </w:pPr>
+      <w:r>
+        <w:t>Track score</w:t>
+      </w:r>
+    </w:p>
+    <w:p>
+      <w:pPr>
+        <w:pStyle w:val="ListParagraph"/>
+        <w:numPr>
+          <w:ilvl w:val="0"/>
+          <w:numId w:val="8"/>
+        </w:numPr>
+      </w:pPr>
+      <w:r>
+        <w:t>End the game when player HP reaches 0</w:t>
+      </w:r>
+    </w:p>
+    <w:p/>
+    <w:p>
+      <w:r>
+        <w:rPr>
+          <w:u w:val="single"/>
+        </w:rPr>
+        <w:t>Score Data</w:t>
+      </w:r>
+    </w:p>
+    <w:p>
+      <w:r>
+        <w:t>Real easy one, just a file that stores the score data and an associated name as returned by the map data at the end of the game.</w:t>
+      </w:r>
+    </w:p>
+    <w:p/>
+    <w:p>
+      <w:pPr>
+        <w:rPr>
+          <w:u w:val="single"/>
+        </w:rPr>
+      </w:pPr>
+      <w:r>
+        <w:rPr>
+          <w:u w:val="single"/>
+        </w:rPr>
+        <w:t>Character Data</w:t>
+      </w:r>
+    </w:p>
+    <w:p>
+      <w:r>
+        <w:t>Generic character class used to represent any active character in the game.</w:t>
+      </w:r>
+      <w:r>
+        <w:t xml:space="preserve"> Will not ACTUALLY be used in game, just a superclass for monster and player subclasses</w:t>
+      </w:r>
+    </w:p>
+    <w:p>
+      <w:pPr>
+        <w:rPr>
+          <w:i/>
+        </w:rPr>
+      </w:pPr>
+      <w:r>
+        <w:rPr>
+          <w:i/>
+        </w:rPr>
+        <w:t>Members:</w:t>
+      </w:r>
+    </w:p>
+    <w:p>
+      <w:pPr>
+        <w:pStyle w:val="ListParagraph"/>
+        <w:numPr>
+          <w:ilvl w:val="0"/>
+          <w:numId w:val="9"/>
+        </w:numPr>
+      </w:pPr>
+      <w:r>
+        <w:t>Character Location</w:t>
+      </w:r>
+    </w:p>
+    <w:p>
+      <w:pPr>
+        <w:pStyle w:val="ListParagraph"/>
+        <w:numPr>
+          <w:ilvl w:val="0"/>
+          <w:numId w:val="9"/>
+        </w:numPr>
+      </w:pPr>
+      <w:r>
+        <w:lastRenderedPageBreak/>
+        <w:t>Hit point maximum and hit point total</w:t>
+      </w:r>
+    </w:p>
+    <w:p>
+      <w:pPr>
+        <w:pStyle w:val="ListParagraph"/>
+        <w:numPr>
+          <w:ilvl w:val="0"/>
+          <w:numId w:val="9"/>
+        </w:numPr>
+      </w:pPr>
+      <w:r>
+        <w:t>Movement speed and movement type(can it move through solid objects? Flight?)</w:t>
+      </w:r>
+    </w:p>
+    <w:p>
+      <w:pPr>
+        <w:pStyle w:val="ListParagraph"/>
+        <w:numPr>
+          <w:ilvl w:val="0"/>
+          <w:numId w:val="9"/>
+        </w:numPr>
+      </w:pPr>
+      <w:r>
+        <w:t>List of ongoing effects that modify current members or methods</w:t>
+      </w:r>
+    </w:p>
+    <w:p>
+      <w:pPr>
+        <w:rPr>
+          <w:i/>
+        </w:rPr>
+      </w:pPr>
+    </w:p>
+    <w:p>
+      <w:r>
+        <w:rPr>
+          <w:i/>
+        </w:rPr>
+        <w:t>Methods:</w:t>
+      </w:r>
+    </w:p>
+    <w:p>
+      <w:pPr>
+        <w:pStyle w:val="ListParagraph"/>
+        <w:numPr>
+          <w:ilvl w:val="0"/>
+          <w:numId w:val="10"/>
+        </w:numPr>
+      </w:pPr>
+      <w:r>
+        <w:t>Mainly just input to map data re:movement and attack usage</w:t>
+      </w:r>
+    </w:p>
+    <w:p>
+      <w:pPr>
+        <w:pStyle w:val="ListParagraph"/>
+        <w:numPr>
+          <w:ilvl w:val="0"/>
+          <w:numId w:val="10"/>
+        </w:numPr>
+      </w:pPr>
+      <w:r>
+        <w:t>Take damage</w:t>
+      </w:r>
+    </w:p>
+    <w:p>
+      <w:pPr>
+        <w:pStyle w:val="ListParagraph"/>
+        <w:numPr>
+          <w:ilvl w:val="0"/>
+          <w:numId w:val="10"/>
+        </w:numPr>
+      </w:pPr>
+      <w:r>
+        <w:t>Kill-switch</w:t>
+      </w:r>
+    </w:p>
+    <w:p>
+      <w:r>
+        <w:t>Two subclasses of Character should exist: Player and Monster</w:t>
+      </w:r>
+    </w:p>
+    <w:p/>
+    <w:p>
+      <w:r>
+        <w:rPr>
+          <w:u w:val="single"/>
+        </w:rPr>
+        <w:t>Player Data</w:t>
+      </w:r>
+    </w:p>
+    <w:p>
+      <w:r>
+        <w:t>Subclass of Character with variables and functions specific only to the player.</w:t>
+      </w:r>
+    </w:p>
+    <w:p>
+      <w:r>
+        <w:rPr>
+          <w:i/>
+        </w:rPr>
+        <w:t>Members:</w:t>
+      </w:r>
+    </w:p>
+    <w:p>
+      <w:pPr>
+        <w:pStyle w:val="ListParagraph"/>
+        <w:numPr>
+          <w:ilvl w:val="0"/>
+          <w:numId w:val="10"/>
+        </w:numPr>
+      </w:pPr>
+      <w:r>
+        <w:t>List of currently available weapons</w:t>
+      </w:r>
+    </w:p>
+    <w:p>
+      <w:pPr>
+        <w:pStyle w:val="ListParagraph"/>
+        <w:numPr>
+          <w:ilvl w:val="0"/>
+          <w:numId w:val="10"/>
+        </w:numPr>
+      </w:pPr>
+      <w:r>
+        <w:t>Currently selected weapon</w:t>
+      </w:r>
+    </w:p>
+    <w:p>
+      <w:pPr>
+        <w:pStyle w:val="ListParagraph"/>
+        <w:numPr>
+          <w:ilvl w:val="0"/>
+          <w:numId w:val="10"/>
+        </w:numPr>
+      </w:pPr>
+      <w:r>
+        <w:t>Amount of each ammunition type</w:t>
+      </w:r>
+    </w:p>
+    <w:p>
+      <w:pPr>
+        <w:rPr>
+          <w:i/>
+        </w:rPr>
+      </w:pPr>
+      <w:r>
+        <w:rPr>
+          <w:i/>
+        </w:rPr>
+        <w:t>Methods:</w:t>
+      </w:r>
+    </w:p>
+    <w:p>
+      <w:r>
+        <w:t>Pass data to map data:</w:t>
+      </w:r>
+    </w:p>
+    <w:p>
+      <w:pPr>
+        <w:pStyle w:val="ListParagraph"/>
+        <w:numPr>
+          <w:ilvl w:val="0"/>
+          <w:numId w:val="11"/>
+        </w:numPr>
+      </w:pPr>
+      <w:r>
+        <w:t>Keyboard input &amp; controls</w:t>
+      </w:r>
+    </w:p>
+    <w:p>
+      <w:pPr>
+        <w:pStyle w:val="ListParagraph"/>
+        <w:numPr>
+          <w:ilvl w:val="1"/>
+          <w:numId w:val="11"/>
+        </w:numPr>
+      </w:pPr>
+      <w:r>
+        <w:t>Movement</w:t>
+      </w:r>
+    </w:p>
+    <w:p>
+      <w:pPr>
+        <w:pStyle w:val="ListParagraph"/>
+        <w:numPr>
+          <w:ilvl w:val="1"/>
+          <w:numId w:val="11"/>
+        </w:numPr>
+      </w:pPr>
+      <w:r>
+        <w:t>Attack</w:t>
+      </w:r>
+    </w:p>
+    <w:p>
+      <w:pPr>
+        <w:pStyle w:val="ListParagraph"/>
+        <w:numPr>
+          <w:ilvl w:val="1"/>
+          <w:numId w:val="11"/>
+        </w:numPr>
+      </w:pPr>
+      <w:r>
+        <w:t>Start exorcism</w:t>
+      </w:r>
+    </w:p>
+    <w:p>
+      <w:pPr>
+        <w:pStyle w:val="ListParagraph"/>
+        <w:numPr>
+          <w:ilvl w:val="0"/>
+          <w:numId w:val="11"/>
+        </w:numPr>
+      </w:pPr>
+      <w:r>
+        <w:t>Pickup item</w:t>
+      </w:r>
+    </w:p>
+    <w:p>
+      <w:pPr>
+        <w:pStyle w:val="ListParagraph"/>
+      </w:pPr>
+    </w:p>
+    <w:p>
+      <w:r>
+        <w:t>Alter own variables:</w:t>
+      </w:r>
+    </w:p>
+    <w:p>
+      <w:pPr>
+        <w:pStyle w:val="ListParagraph"/>
+        <w:numPr>
+          <w:ilvl w:val="0"/>
+          <w:numId w:val="11"/>
+        </w:numPr>
+      </w:pPr>
+      <w:r>
+        <w:t>Change weapon</w:t>
+      </w:r>
+    </w:p>
+    <w:p>
+      <w:pPr>
+        <w:pStyle w:val="ListParagraph"/>
+        <w:numPr>
+          <w:ilvl w:val="0"/>
+          <w:numId w:val="11"/>
+        </w:numPr>
+      </w:pPr>
+      <w:r>
+        <w:t>Pickup item</w:t>
+      </w:r>
+    </w:p>
+    <w:p>
+      <w:pPr>
+        <w:pStyle w:val="ListParagraph"/>
+        <w:numPr>
+          <w:ilvl w:val="0"/>
+          <w:numId w:val="11"/>
+        </w:numPr>
+      </w:pPr>
+      <w:r>
+        <w:t>Attack(alter ammo value)</w:t>
+      </w:r>
+    </w:p>
+    <w:p/>
+    <w:p>
+      <w:pPr>
+        <w:rPr>
+          <w:u w:val="single"/>
+        </w:rPr>
+      </w:pPr>
+      <w:r>
+        <w:rPr>
+          <w:u w:val="single"/>
+        </w:rPr>
+        <w:t>Monster Data</w:t>
+      </w:r>
+    </w:p>
+    <w:p>
+      <w:r>
+        <w:t>Subclass of Character with variables and functions specific only to monsters.</w:t>
+      </w:r>
+    </w:p>
+    <w:p>
+      <w:pPr>
+        <w:rPr>
+          <w:i/>
+        </w:rPr>
+      </w:pPr>
+      <w:r>
+        <w:rPr>
+          <w:i/>
+        </w:rPr>
+        <w:t>Members:</w:t>
+      </w:r>
+    </w:p>
+    <w:p>
+      <w:pPr>
+        <w:pStyle w:val="ListParagraph"/>
+        <w:numPr>
+          <w:ilvl w:val="0"/>
+          <w:numId w:val="14"/>
+        </w:numPr>
+      </w:pPr>
+      <w:r>
+        <w:t>Data for individual attack</w:t>
+      </w:r>
+    </w:p>
+    <w:p>
+      <w:pPr>
+        <w:rPr>
+          <w:i/>
+        </w:rPr>
+      </w:pPr>
+    </w:p>
+    <w:p>
+      <w:pPr>
+        <w:rPr>
+          <w:i/>
+        </w:rPr>
+      </w:pPr>
+      <w:r>
+        <w:rPr>
+          <w:i/>
+        </w:rPr>
+        <w:t>Methods:</w:t>
+      </w:r>
+    </w:p>
+    <w:p>
+      <w:pPr>
+        <w:pStyle w:val="ListParagraph"/>
+        <w:numPr>
+          <w:ilvl w:val="0"/>
+          <w:numId w:val="14"/>
+        </w:numPr>
+      </w:pPr>
+      <w:r>
+        <w:t>Artificial intelligence(input to map data)</w:t>
+      </w:r>
+    </w:p>
+    <w:p>
+      <w:pPr>
+        <w:pStyle w:val="ListParagraph"/>
+        <w:numPr>
+          <w:ilvl w:val="0"/>
+          <w:numId w:val="14"/>
+        </w:numPr>
+      </w:pPr>
+      <w:r>
+        <w:t>Attack functions</w:t>
+      </w:r>
+    </w:p>
+    <w:p/>
+    <w:p>
+      <w:r>
+        <w:rPr>
+          <w:u w:val="single"/>
+        </w:rPr>
+        <w:t>Weapon Data</w:t>
+      </w:r>
+    </w:p>
+    <w:p>
+      <w:r>
+        <w:t>Class for the individual weapon types a player can pick up.</w:t>
+      </w:r>
+    </w:p>
+    <w:p>
+      <w:pPr>
+        <w:rPr>
+          <w:i/>
+        </w:rPr>
+      </w:pPr>
+      <w:r>
+        <w:rPr>
+          <w:i/>
+        </w:rPr>
+        <w:t>Members:</w:t>
+      </w:r>
+    </w:p>
+    <w:p>
+      <w:pPr>
+        <w:pStyle w:val="ListParagraph"/>
+        <w:numPr>
+          <w:ilvl w:val="0"/>
+          <w:numId w:val="15"/>
+        </w:numPr>
+      </w:pPr>
+      <w:r>
+        <w:t>Reference to the player in order to access variables</w:t>
+      </w:r>
+    </w:p>
+    <w:p>
+      <w:pPr>
+        <w:pStyle w:val="ListParagraph"/>
+        <w:numPr>
+          <w:ilvl w:val="0"/>
+          <w:numId w:val="15"/>
+        </w:numPr>
+      </w:pPr>
+      <w:r>
+        <w:t>Ammo type/cost</w:t>
+      </w:r>
+    </w:p>
+    <w:p>
+      <w:pPr>
+        <w:pStyle w:val="ListParagraph"/>
+        <w:numPr>
+          <w:ilvl w:val="0"/>
+          <w:numId w:val="15"/>
+        </w:numPr>
+      </w:pPr>
+      <w:r>
+        <w:t>Existence/duration of a cooldown</w:t>
+      </w:r>
+    </w:p>
+    <w:p>
+      <w:pPr>
+        <w:rPr>
+          <w:i/>
+        </w:rPr>
+      </w:pPr>
+      <w:r>
+        <w:rPr>
+          <w:i/>
+        </w:rPr>
+        <w:t>Methods:</w:t>
+      </w:r>
+    </w:p>
+    <w:p>
+      <w:pPr>
+        <w:pStyle w:val="ListParagraph"/>
+        <w:numPr>
+          <w:ilvl w:val="0"/>
+          <w:numId w:val="16"/>
+        </w:numPr>
+      </w:pPr>
+      <w:r>
+        <w:t>Fire weapon</w:t>
+      </w:r>
+    </w:p>
+    <w:p/>
+    <w:p>
+      <w:pPr>
+        <w:rPr>
+          <w:u w:val="single"/>
+        </w:rPr>
+      </w:pPr>
+      <w:r>
+        <w:rPr>
+          <w:u w:val="single"/>
+        </w:rPr>
+        <w:t>Pickup Data</w:t>
+      </w:r>
+    </w:p>
+    <w:p>
+      <w:r>
+        <w:t>Class for consumable pickups/powerups that may spawn on the map.</w:t>
+      </w:r>
+    </w:p>
+    <w:p>
+      <w:r>
+        <w:t>//Ben: This could be implemented as a single class, or as a superclass with a subclass for each individual pickup.</w:t>
+      </w:r>
+    </w:p>
+    <w:p>
+      <w:r>
+        <w:rPr>
+          <w:i/>
+        </w:rPr>
+        <w:t>Members:</w:t>
+      </w:r>
+    </w:p>
+    <w:p>
+      <w:pPr>
+        <w:pStyle w:val="ListParagraph"/>
+        <w:numPr>
+          <w:ilvl w:val="0"/>
+          <w:numId w:val="16"/>
+        </w:numPr>
+      </w:pPr>
+      <w:r>
+        <w:t>Effects upon pickup – which player stats it modifies, which effects it adds to the player or to the map</w:t>
+      </w:r>
+    </w:p>
+    <w:p>
+      <w:pPr>
+        <w:rPr>
+          <w:i/>
+        </w:rPr>
+      </w:pPr>
+      <w:r>
+        <w:rPr>
+          <w:i/>
+        </w:rPr>
+        <w:t>Methods:</w:t>
+      </w:r>
+    </w:p>
+    <w:p>
+      <w:pPr>
+        <w:pStyle w:val="ListParagraph"/>
+        <w:numPr>
+          <w:ilvl w:val="0"/>
+          <w:numId w:val="16"/>
+        </w:numPr>
+      </w:pPr>
+      <w:r>
+        <w:t>Pickup</w:t>
+      </w:r>
+    </w:p>
+    <w:p/>
+    <w:p>
+      <w:r>
+        <w:rPr>
+          <w:u w:val="single"/>
+        </w:rPr>
+        <w:t>Effect Data</w:t>
+      </w:r>
+      <w:r>
+        <w:t>:</w:t>
+      </w:r>
+    </w:p>
+    <w:p>
+      <w:r>
+        <w:t>//Ben: Effects are a REALLY broad category and I need to clean this up.</w:t>
+      </w:r>
       <w:bookmarkStart w:id="0" w:name="_GoBack"/>
       <w:bookmarkEnd w:id="0"/>
     </w:p>
     <w:p>
-      <w:pPr>
-        <w:rPr>
-          <w:sz w:val="32"/>
-          <w:szCs w:val="32"/>
-          <w:u w:val="single"/>
-        </w:rPr>
-      </w:pPr>
-    </w:p>
-    <w:p>
-      <w:pPr>
-        <w:jc w:val="center"/>
-        <w:rPr>
-          <w:sz w:val="32"/>
-          <w:szCs w:val="32"/>
-          <w:u w:val="single"/>
-        </w:rPr>
-      </w:pPr>
-      <w:r>
-        <w:rPr>
-          <w:sz w:val="32"/>
-          <w:szCs w:val="32"/>
-          <w:u w:val="single"/>
-        </w:rPr>
+      <w:r>
+        <w:t>Class for temporary effects applied to the player, monsters, or map itself.</w:t>
+      </w:r>
+    </w:p>
+    <w:p>
+      <w:pPr>
+        <w:rPr>
+          <w:i/>
+        </w:rPr>
+      </w:pPr>
+      <w:r>
+        <w:rPr>
+          <w:i/>
+        </w:rPr>
+        <w:t>Members:</w:t>
+      </w:r>
+    </w:p>
+    <w:p>
+      <w:pPr>
+        <w:pStyle w:val="ListParagraph"/>
+        <w:numPr>
+          <w:ilvl w:val="0"/>
+          <w:numId w:val="16"/>
+        </w:numPr>
+      </w:pPr>
+      <w:r>
+        <w:t>Duration timer</w:t>
+      </w:r>
+    </w:p>
+    <w:p>
+      <w:r>
+        <w:rPr>
+          <w:i/>
+        </w:rPr>
+        <w:t>Methods:</w:t>
+      </w:r>
+    </w:p>
+    <w:p>
+      <w:pPr>
+        <w:pStyle w:val="ListParagraph"/>
+        <w:numPr>
+          <w:ilvl w:val="0"/>
+          <w:numId w:val="16"/>
+        </w:numPr>
+      </w:pPr>
+      <w:r>
         <w:lastRenderedPageBreak/>
-        <w:t>Necessary Code Components</w:t>
-      </w:r>
-    </w:p>
-    <w:p>
-      <w:pPr>
-        <w:jc w:val="center"/>
-        <w:rPr>
-          <w:sz w:val="32"/>
-          <w:szCs w:val="32"/>
-          <w:u w:val="single"/>
-        </w:rPr>
-      </w:pPr>
-    </w:p>
-    <w:p>
-      <w:pPr>
-        <w:jc w:val="center"/>
-        <w:rPr>
-          <w:sz w:val="32"/>
-          <w:szCs w:val="32"/>
-          <w:u w:val="single"/>
-        </w:rPr>
-      </w:pPr>
+        <w:t>Initiation: what happens when the effect is applied</w:t>
+      </w:r>
+    </w:p>
+    <w:p>
+      <w:pPr>
+        <w:pStyle w:val="ListParagraph"/>
+        <w:numPr>
+          <w:ilvl w:val="0"/>
+          <w:numId w:val="16"/>
+        </w:numPr>
+      </w:pPr>
+      <w:r>
+        <w:t>Kill-switch: what happens when the effect ends</w:t>
+      </w:r>
     </w:p>
     <w:sectPr>
       <w:pgSz w:w="12240" w:h="15840"/>
@@ -763,6 +1637,458 @@
 <file path=word/numbering.xml><?xml version="1.0" encoding="utf-8"?>
 <w:numbering xmlns:wpc="http://schemas.microsoft.com/office/word/2010/wordprocessingCanvas" xmlns:mc="http://schemas.openxmlformats.org/markup-compatibility/2006" xmlns:o="urn:schemas-microsoft-com:office:office" xmlns:r="http://schemas.openxmlformats.org/officeDocument/2006/relationships" xmlns:m="http://schemas.openxmlformats.org/officeDocument/2006/math" xmlns:v="urn:schemas-microsoft-com:vml" xmlns:wp14="http://schemas.microsoft.com/office/word/2010/wordprocessingDrawing" xmlns:wp="http://schemas.openxmlformats.org/drawingml/2006/wordprocessingDrawing" xmlns:w10="urn:schemas-microsoft-com:office:word" xmlns:w="http://schemas.openxmlformats.org/wordprocessingml/2006/main" xmlns:w14="http://schemas.microsoft.com/office/word/2010/wordml" xmlns:w15="http://schemas.microsoft.com/office/word/2012/wordml" xmlns:wpg="http://schemas.microsoft.com/office/word/2010/wordprocessingGroup" xmlns:wpi="http://schemas.microsoft.com/office/word/2010/wordprocessingInk" xmlns:wne="http://schemas.microsoft.com/office/word/2006/wordml" xmlns:wps="http://schemas.microsoft.com/office/word/2010/wordprocessingShape" mc:Ignorable="w14 w15 wp14">
   <w:abstractNum w:abstractNumId="0">
+    <w:nsid w:val="02360616"/>
+    <w:multiLevelType w:val="hybridMultilevel"/>
+    <w:tmpl w:val="EF5C50D0"/>
+    <w:lvl w:ilvl="0" w:tplc="04090001">
+      <w:start w:val="1"/>
+      <w:numFmt w:val="bullet"/>
+      <w:lvlText w:val=""/>
+      <w:lvlJc w:val="left"/>
+      <w:pPr>
+        <w:ind w:left="720" w:hanging="360"/>
+      </w:pPr>
+      <w:rPr>
+        <w:rFonts w:ascii="Symbol" w:hAnsi="Symbol" w:hint="default"/>
+      </w:rPr>
+    </w:lvl>
+    <w:lvl w:ilvl="1" w:tplc="04090003" w:tentative="1">
+      <w:start w:val="1"/>
+      <w:numFmt w:val="bullet"/>
+      <w:lvlText w:val="o"/>
+      <w:lvlJc w:val="left"/>
+      <w:pPr>
+        <w:ind w:left="1440" w:hanging="360"/>
+      </w:pPr>
+      <w:rPr>
+        <w:rFonts w:ascii="Courier New" w:hAnsi="Courier New" w:cs="Courier New" w:hint="default"/>
+      </w:rPr>
+    </w:lvl>
+    <w:lvl w:ilvl="2" w:tplc="04090005" w:tentative="1">
+      <w:start w:val="1"/>
+      <w:numFmt w:val="bullet"/>
+      <w:lvlText w:val=""/>
+      <w:lvlJc w:val="left"/>
+      <w:pPr>
+        <w:ind w:left="2160" w:hanging="360"/>
+      </w:pPr>
+      <w:rPr>
+        <w:rFonts w:ascii="Wingdings" w:hAnsi="Wingdings" w:hint="default"/>
+      </w:rPr>
+    </w:lvl>
+    <w:lvl w:ilvl="3" w:tplc="04090001" w:tentative="1">
+      <w:start w:val="1"/>
+      <w:numFmt w:val="bullet"/>
+      <w:lvlText w:val=""/>
+      <w:lvlJc w:val="left"/>
+      <w:pPr>
+        <w:ind w:left="2880" w:hanging="360"/>
+      </w:pPr>
+      <w:rPr>
+        <w:rFonts w:ascii="Symbol" w:hAnsi="Symbol" w:hint="default"/>
+      </w:rPr>
+    </w:lvl>
+    <w:lvl w:ilvl="4" w:tplc="04090003" w:tentative="1">
+      <w:start w:val="1"/>
+      <w:numFmt w:val="bullet"/>
+      <w:lvlText w:val="o"/>
+      <w:lvlJc w:val="left"/>
+      <w:pPr>
+        <w:ind w:left="3600" w:hanging="360"/>
+      </w:pPr>
+      <w:rPr>
+        <w:rFonts w:ascii="Courier New" w:hAnsi="Courier New" w:cs="Courier New" w:hint="default"/>
+      </w:rPr>
+    </w:lvl>
+    <w:lvl w:ilvl="5" w:tplc="04090005" w:tentative="1">
+      <w:start w:val="1"/>
+      <w:numFmt w:val="bullet"/>
+      <w:lvlText w:val=""/>
+      <w:lvlJc w:val="left"/>
+      <w:pPr>
+        <w:ind w:left="4320" w:hanging="360"/>
+      </w:pPr>
+      <w:rPr>
+        <w:rFonts w:ascii="Wingdings" w:hAnsi="Wingdings" w:hint="default"/>
+      </w:rPr>
+    </w:lvl>
+    <w:lvl w:ilvl="6" w:tplc="04090001" w:tentative="1">
+      <w:start w:val="1"/>
+      <w:numFmt w:val="bullet"/>
+      <w:lvlText w:val=""/>
+      <w:lvlJc w:val="left"/>
+      <w:pPr>
+        <w:ind w:left="5040" w:hanging="360"/>
+      </w:pPr>
+      <w:rPr>
+        <w:rFonts w:ascii="Symbol" w:hAnsi="Symbol" w:hint="default"/>
+      </w:rPr>
+    </w:lvl>
+    <w:lvl w:ilvl="7" w:tplc="04090003" w:tentative="1">
+      <w:start w:val="1"/>
+      <w:numFmt w:val="bullet"/>
+      <w:lvlText w:val="o"/>
+      <w:lvlJc w:val="left"/>
+      <w:pPr>
+        <w:ind w:left="5760" w:hanging="360"/>
+      </w:pPr>
+      <w:rPr>
+        <w:rFonts w:ascii="Courier New" w:hAnsi="Courier New" w:cs="Courier New" w:hint="default"/>
+      </w:rPr>
+    </w:lvl>
+    <w:lvl w:ilvl="8" w:tplc="04090005" w:tentative="1">
+      <w:start w:val="1"/>
+      <w:numFmt w:val="bullet"/>
+      <w:lvlText w:val=""/>
+      <w:lvlJc w:val="left"/>
+      <w:pPr>
+        <w:ind w:left="6480" w:hanging="360"/>
+      </w:pPr>
+      <w:rPr>
+        <w:rFonts w:ascii="Wingdings" w:hAnsi="Wingdings" w:hint="default"/>
+      </w:rPr>
+    </w:lvl>
+  </w:abstractNum>
+  <w:abstractNum w:abstractNumId="1">
+    <w:nsid w:val="05511EAF"/>
+    <w:multiLevelType w:val="hybridMultilevel"/>
+    <w:tmpl w:val="97FAF672"/>
+    <w:lvl w:ilvl="0" w:tplc="04090001">
+      <w:start w:val="1"/>
+      <w:numFmt w:val="bullet"/>
+      <w:lvlText w:val=""/>
+      <w:lvlJc w:val="left"/>
+      <w:pPr>
+        <w:ind w:left="720" w:hanging="360"/>
+      </w:pPr>
+      <w:rPr>
+        <w:rFonts w:ascii="Symbol" w:hAnsi="Symbol" w:hint="default"/>
+      </w:rPr>
+    </w:lvl>
+    <w:lvl w:ilvl="1" w:tplc="04090003" w:tentative="1">
+      <w:start w:val="1"/>
+      <w:numFmt w:val="bullet"/>
+      <w:lvlText w:val="o"/>
+      <w:lvlJc w:val="left"/>
+      <w:pPr>
+        <w:ind w:left="1440" w:hanging="360"/>
+      </w:pPr>
+      <w:rPr>
+        <w:rFonts w:ascii="Courier New" w:hAnsi="Courier New" w:cs="Courier New" w:hint="default"/>
+      </w:rPr>
+    </w:lvl>
+    <w:lvl w:ilvl="2" w:tplc="04090005" w:tentative="1">
+      <w:start w:val="1"/>
+      <w:numFmt w:val="bullet"/>
+      <w:lvlText w:val=""/>
+      <w:lvlJc w:val="left"/>
+      <w:pPr>
+        <w:ind w:left="2160" w:hanging="360"/>
+      </w:pPr>
+      <w:rPr>
+        <w:rFonts w:ascii="Wingdings" w:hAnsi="Wingdings" w:hint="default"/>
+      </w:rPr>
+    </w:lvl>
+    <w:lvl w:ilvl="3" w:tplc="04090001" w:tentative="1">
+      <w:start w:val="1"/>
+      <w:numFmt w:val="bullet"/>
+      <w:lvlText w:val=""/>
+      <w:lvlJc w:val="left"/>
+      <w:pPr>
+        <w:ind w:left="2880" w:hanging="360"/>
+      </w:pPr>
+      <w:rPr>
+        <w:rFonts w:ascii="Symbol" w:hAnsi="Symbol" w:hint="default"/>
+      </w:rPr>
+    </w:lvl>
+    <w:lvl w:ilvl="4" w:tplc="04090003" w:tentative="1">
+      <w:start w:val="1"/>
+      <w:numFmt w:val="bullet"/>
+      <w:lvlText w:val="o"/>
+      <w:lvlJc w:val="left"/>
+      <w:pPr>
+        <w:ind w:left="3600" w:hanging="360"/>
+      </w:pPr>
+      <w:rPr>
+        <w:rFonts w:ascii="Courier New" w:hAnsi="Courier New" w:cs="Courier New" w:hint="default"/>
+      </w:rPr>
+    </w:lvl>
+    <w:lvl w:ilvl="5" w:tplc="04090005" w:tentative="1">
+      <w:start w:val="1"/>
+      <w:numFmt w:val="bullet"/>
+      <w:lvlText w:val=""/>
+      <w:lvlJc w:val="left"/>
+      <w:pPr>
+        <w:ind w:left="4320" w:hanging="360"/>
+      </w:pPr>
+      <w:rPr>
+        <w:rFonts w:ascii="Wingdings" w:hAnsi="Wingdings" w:hint="default"/>
+      </w:rPr>
+    </w:lvl>
+    <w:lvl w:ilvl="6" w:tplc="04090001" w:tentative="1">
+      <w:start w:val="1"/>
+      <w:numFmt w:val="bullet"/>
+      <w:lvlText w:val=""/>
+      <w:lvlJc w:val="left"/>
+      <w:pPr>
+        <w:ind w:left="5040" w:hanging="360"/>
+      </w:pPr>
+      <w:rPr>
+        <w:rFonts w:ascii="Symbol" w:hAnsi="Symbol" w:hint="default"/>
+      </w:rPr>
+    </w:lvl>
+    <w:lvl w:ilvl="7" w:tplc="04090003" w:tentative="1">
+      <w:start w:val="1"/>
+      <w:numFmt w:val="bullet"/>
+      <w:lvlText w:val="o"/>
+      <w:lvlJc w:val="left"/>
+      <w:pPr>
+        <w:ind w:left="5760" w:hanging="360"/>
+      </w:pPr>
+      <w:rPr>
+        <w:rFonts w:ascii="Courier New" w:hAnsi="Courier New" w:cs="Courier New" w:hint="default"/>
+      </w:rPr>
+    </w:lvl>
+    <w:lvl w:ilvl="8" w:tplc="04090005" w:tentative="1">
+      <w:start w:val="1"/>
+      <w:numFmt w:val="bullet"/>
+      <w:lvlText w:val=""/>
+      <w:lvlJc w:val="left"/>
+      <w:pPr>
+        <w:ind w:left="6480" w:hanging="360"/>
+      </w:pPr>
+      <w:rPr>
+        <w:rFonts w:ascii="Wingdings" w:hAnsi="Wingdings" w:hint="default"/>
+      </w:rPr>
+    </w:lvl>
+  </w:abstractNum>
+  <w:abstractNum w:abstractNumId="2">
+    <w:nsid w:val="0E9B755E"/>
+    <w:multiLevelType w:val="hybridMultilevel"/>
+    <w:tmpl w:val="C736035A"/>
+    <w:lvl w:ilvl="0" w:tplc="04090001">
+      <w:start w:val="1"/>
+      <w:numFmt w:val="bullet"/>
+      <w:lvlText w:val=""/>
+      <w:lvlJc w:val="left"/>
+      <w:pPr>
+        <w:ind w:left="765" w:hanging="360"/>
+      </w:pPr>
+      <w:rPr>
+        <w:rFonts w:ascii="Symbol" w:hAnsi="Symbol" w:hint="default"/>
+      </w:rPr>
+    </w:lvl>
+    <w:lvl w:ilvl="1" w:tplc="04090003" w:tentative="1">
+      <w:start w:val="1"/>
+      <w:numFmt w:val="bullet"/>
+      <w:lvlText w:val="o"/>
+      <w:lvlJc w:val="left"/>
+      <w:pPr>
+        <w:ind w:left="1485" w:hanging="360"/>
+      </w:pPr>
+      <w:rPr>
+        <w:rFonts w:ascii="Courier New" w:hAnsi="Courier New" w:cs="Courier New" w:hint="default"/>
+      </w:rPr>
+    </w:lvl>
+    <w:lvl w:ilvl="2" w:tplc="04090005" w:tentative="1">
+      <w:start w:val="1"/>
+      <w:numFmt w:val="bullet"/>
+      <w:lvlText w:val=""/>
+      <w:lvlJc w:val="left"/>
+      <w:pPr>
+        <w:ind w:left="2205" w:hanging="360"/>
+      </w:pPr>
+      <w:rPr>
+        <w:rFonts w:ascii="Wingdings" w:hAnsi="Wingdings" w:hint="default"/>
+      </w:rPr>
+    </w:lvl>
+    <w:lvl w:ilvl="3" w:tplc="04090001" w:tentative="1">
+      <w:start w:val="1"/>
+      <w:numFmt w:val="bullet"/>
+      <w:lvlText w:val=""/>
+      <w:lvlJc w:val="left"/>
+      <w:pPr>
+        <w:ind w:left="2925" w:hanging="360"/>
+      </w:pPr>
+      <w:rPr>
+        <w:rFonts w:ascii="Symbol" w:hAnsi="Symbol" w:hint="default"/>
+      </w:rPr>
+    </w:lvl>
+    <w:lvl w:ilvl="4" w:tplc="04090003" w:tentative="1">
+      <w:start w:val="1"/>
+      <w:numFmt w:val="bullet"/>
+      <w:lvlText w:val="o"/>
+      <w:lvlJc w:val="left"/>
+      <w:pPr>
+        <w:ind w:left="3645" w:hanging="360"/>
+      </w:pPr>
+      <w:rPr>
+        <w:rFonts w:ascii="Courier New" w:hAnsi="Courier New" w:cs="Courier New" w:hint="default"/>
+      </w:rPr>
+    </w:lvl>
+    <w:lvl w:ilvl="5" w:tplc="04090005" w:tentative="1">
+      <w:start w:val="1"/>
+      <w:numFmt w:val="bullet"/>
+      <w:lvlText w:val=""/>
+      <w:lvlJc w:val="left"/>
+      <w:pPr>
+        <w:ind w:left="4365" w:hanging="360"/>
+      </w:pPr>
+      <w:rPr>
+        <w:rFonts w:ascii="Wingdings" w:hAnsi="Wingdings" w:hint="default"/>
+      </w:rPr>
+    </w:lvl>
+    <w:lvl w:ilvl="6" w:tplc="04090001" w:tentative="1">
+      <w:start w:val="1"/>
+      <w:numFmt w:val="bullet"/>
+      <w:lvlText w:val=""/>
+      <w:lvlJc w:val="left"/>
+      <w:pPr>
+        <w:ind w:left="5085" w:hanging="360"/>
+      </w:pPr>
+      <w:rPr>
+        <w:rFonts w:ascii="Symbol" w:hAnsi="Symbol" w:hint="default"/>
+      </w:rPr>
+    </w:lvl>
+    <w:lvl w:ilvl="7" w:tplc="04090003" w:tentative="1">
+      <w:start w:val="1"/>
+      <w:numFmt w:val="bullet"/>
+      <w:lvlText w:val="o"/>
+      <w:lvlJc w:val="left"/>
+      <w:pPr>
+        <w:ind w:left="5805" w:hanging="360"/>
+      </w:pPr>
+      <w:rPr>
+        <w:rFonts w:ascii="Courier New" w:hAnsi="Courier New" w:cs="Courier New" w:hint="default"/>
+      </w:rPr>
+    </w:lvl>
+    <w:lvl w:ilvl="8" w:tplc="04090005" w:tentative="1">
+      <w:start w:val="1"/>
+      <w:numFmt w:val="bullet"/>
+      <w:lvlText w:val=""/>
+      <w:lvlJc w:val="left"/>
+      <w:pPr>
+        <w:ind w:left="6525" w:hanging="360"/>
+      </w:pPr>
+      <w:rPr>
+        <w:rFonts w:ascii="Wingdings" w:hAnsi="Wingdings" w:hint="default"/>
+      </w:rPr>
+    </w:lvl>
+  </w:abstractNum>
+  <w:abstractNum w:abstractNumId="3">
+    <w:nsid w:val="0FD50B50"/>
+    <w:multiLevelType w:val="hybridMultilevel"/>
+    <w:tmpl w:val="4FD2AE24"/>
+    <w:lvl w:ilvl="0" w:tplc="04090001">
+      <w:start w:val="1"/>
+      <w:numFmt w:val="bullet"/>
+      <w:lvlText w:val=""/>
+      <w:lvlJc w:val="left"/>
+      <w:pPr>
+        <w:ind w:left="720" w:hanging="360"/>
+      </w:pPr>
+      <w:rPr>
+        <w:rFonts w:ascii="Symbol" w:hAnsi="Symbol" w:hint="default"/>
+      </w:rPr>
+    </w:lvl>
+    <w:lvl w:ilvl="1" w:tplc="04090003" w:tentative="1">
+      <w:start w:val="1"/>
+      <w:numFmt w:val="bullet"/>
+      <w:lvlText w:val="o"/>
+      <w:lvlJc w:val="left"/>
+      <w:pPr>
+        <w:ind w:left="1440" w:hanging="360"/>
+      </w:pPr>
+      <w:rPr>
+        <w:rFonts w:ascii="Courier New" w:hAnsi="Courier New" w:cs="Courier New" w:hint="default"/>
+      </w:rPr>
+    </w:lvl>
+    <w:lvl w:ilvl="2" w:tplc="04090005" w:tentative="1">
+      <w:start w:val="1"/>
+      <w:numFmt w:val="bullet"/>
+      <w:lvlText w:val=""/>
+      <w:lvlJc w:val="left"/>
+      <w:pPr>
+        <w:ind w:left="2160" w:hanging="360"/>
+      </w:pPr>
+      <w:rPr>
+        <w:rFonts w:ascii="Wingdings" w:hAnsi="Wingdings" w:hint="default"/>
+      </w:rPr>
+    </w:lvl>
+    <w:lvl w:ilvl="3" w:tplc="04090001" w:tentative="1">
+      <w:start w:val="1"/>
+      <w:numFmt w:val="bullet"/>
+      <w:lvlText w:val=""/>
+      <w:lvlJc w:val="left"/>
+      <w:pPr>
+        <w:ind w:left="2880" w:hanging="360"/>
+      </w:pPr>
+      <w:rPr>
+        <w:rFonts w:ascii="Symbol" w:hAnsi="Symbol" w:hint="default"/>
+      </w:rPr>
+    </w:lvl>
+    <w:lvl w:ilvl="4" w:tplc="04090003" w:tentative="1">
+      <w:start w:val="1"/>
+      <w:numFmt w:val="bullet"/>
+      <w:lvlText w:val="o"/>
+      <w:lvlJc w:val="left"/>
+      <w:pPr>
+        <w:ind w:left="3600" w:hanging="360"/>
+      </w:pPr>
+      <w:rPr>
+        <w:rFonts w:ascii="Courier New" w:hAnsi="Courier New" w:cs="Courier New" w:hint="default"/>
+      </w:rPr>
+    </w:lvl>
+    <w:lvl w:ilvl="5" w:tplc="04090005" w:tentative="1">
+      <w:start w:val="1"/>
+      <w:numFmt w:val="bullet"/>
+      <w:lvlText w:val=""/>
+      <w:lvlJc w:val="left"/>
+      <w:pPr>
+        <w:ind w:left="4320" w:hanging="360"/>
+      </w:pPr>
+      <w:rPr>
+        <w:rFonts w:ascii="Wingdings" w:hAnsi="Wingdings" w:hint="default"/>
+      </w:rPr>
+    </w:lvl>
+    <w:lvl w:ilvl="6" w:tplc="04090001" w:tentative="1">
+      <w:start w:val="1"/>
+      <w:numFmt w:val="bullet"/>
+      <w:lvlText w:val=""/>
+      <w:lvlJc w:val="left"/>
+      <w:pPr>
+        <w:ind w:left="5040" w:hanging="360"/>
+      </w:pPr>
+      <w:rPr>
+        <w:rFonts w:ascii="Symbol" w:hAnsi="Symbol" w:hint="default"/>
+      </w:rPr>
+    </w:lvl>
+    <w:lvl w:ilvl="7" w:tplc="04090003" w:tentative="1">
+      <w:start w:val="1"/>
+      <w:numFmt w:val="bullet"/>
+      <w:lvlText w:val="o"/>
+      <w:lvlJc w:val="left"/>
+      <w:pPr>
+        <w:ind w:left="5760" w:hanging="360"/>
+      </w:pPr>
+      <w:rPr>
+        <w:rFonts w:ascii="Courier New" w:hAnsi="Courier New" w:cs="Courier New" w:hint="default"/>
+      </w:rPr>
+    </w:lvl>
+    <w:lvl w:ilvl="8" w:tplc="04090005" w:tentative="1">
+      <w:start w:val="1"/>
+      <w:numFmt w:val="bullet"/>
+      <w:lvlText w:val=""/>
+      <w:lvlJc w:val="left"/>
+      <w:pPr>
+        <w:ind w:left="6480" w:hanging="360"/>
+      </w:pPr>
+      <w:rPr>
+        <w:rFonts w:ascii="Wingdings" w:hAnsi="Wingdings" w:hint="default"/>
+      </w:rPr>
+    </w:lvl>
+  </w:abstractNum>
+  <w:abstractNum w:abstractNumId="4">
     <w:nsid w:val="17775E2B"/>
     <w:multiLevelType w:val="hybridMultilevel"/>
     <w:tmpl w:val="C346D272"/>
@@ -875,7 +2201,1137 @@
       </w:rPr>
     </w:lvl>
   </w:abstractNum>
-  <w:abstractNum w:abstractNumId="1">
+  <w:abstractNum w:abstractNumId="5">
+    <w:nsid w:val="17C1774A"/>
+    <w:multiLevelType w:val="hybridMultilevel"/>
+    <w:tmpl w:val="4F8AB10A"/>
+    <w:lvl w:ilvl="0" w:tplc="04090001">
+      <w:start w:val="1"/>
+      <w:numFmt w:val="bullet"/>
+      <w:lvlText w:val=""/>
+      <w:lvlJc w:val="left"/>
+      <w:pPr>
+        <w:ind w:left="720" w:hanging="360"/>
+      </w:pPr>
+      <w:rPr>
+        <w:rFonts w:ascii="Symbol" w:hAnsi="Symbol" w:hint="default"/>
+      </w:rPr>
+    </w:lvl>
+    <w:lvl w:ilvl="1" w:tplc="04090003" w:tentative="1">
+      <w:start w:val="1"/>
+      <w:numFmt w:val="bullet"/>
+      <w:lvlText w:val="o"/>
+      <w:lvlJc w:val="left"/>
+      <w:pPr>
+        <w:ind w:left="1440" w:hanging="360"/>
+      </w:pPr>
+      <w:rPr>
+        <w:rFonts w:ascii="Courier New" w:hAnsi="Courier New" w:cs="Courier New" w:hint="default"/>
+      </w:rPr>
+    </w:lvl>
+    <w:lvl w:ilvl="2" w:tplc="04090005" w:tentative="1">
+      <w:start w:val="1"/>
+      <w:numFmt w:val="bullet"/>
+      <w:lvlText w:val=""/>
+      <w:lvlJc w:val="left"/>
+      <w:pPr>
+        <w:ind w:left="2160" w:hanging="360"/>
+      </w:pPr>
+      <w:rPr>
+        <w:rFonts w:ascii="Wingdings" w:hAnsi="Wingdings" w:hint="default"/>
+      </w:rPr>
+    </w:lvl>
+    <w:lvl w:ilvl="3" w:tplc="04090001" w:tentative="1">
+      <w:start w:val="1"/>
+      <w:numFmt w:val="bullet"/>
+      <w:lvlText w:val=""/>
+      <w:lvlJc w:val="left"/>
+      <w:pPr>
+        <w:ind w:left="2880" w:hanging="360"/>
+      </w:pPr>
+      <w:rPr>
+        <w:rFonts w:ascii="Symbol" w:hAnsi="Symbol" w:hint="default"/>
+      </w:rPr>
+    </w:lvl>
+    <w:lvl w:ilvl="4" w:tplc="04090003" w:tentative="1">
+      <w:start w:val="1"/>
+      <w:numFmt w:val="bullet"/>
+      <w:lvlText w:val="o"/>
+      <w:lvlJc w:val="left"/>
+      <w:pPr>
+        <w:ind w:left="3600" w:hanging="360"/>
+      </w:pPr>
+      <w:rPr>
+        <w:rFonts w:ascii="Courier New" w:hAnsi="Courier New" w:cs="Courier New" w:hint="default"/>
+      </w:rPr>
+    </w:lvl>
+    <w:lvl w:ilvl="5" w:tplc="04090005" w:tentative="1">
+      <w:start w:val="1"/>
+      <w:numFmt w:val="bullet"/>
+      <w:lvlText w:val=""/>
+      <w:lvlJc w:val="left"/>
+      <w:pPr>
+        <w:ind w:left="4320" w:hanging="360"/>
+      </w:pPr>
+      <w:rPr>
+        <w:rFonts w:ascii="Wingdings" w:hAnsi="Wingdings" w:hint="default"/>
+      </w:rPr>
+    </w:lvl>
+    <w:lvl w:ilvl="6" w:tplc="04090001" w:tentative="1">
+      <w:start w:val="1"/>
+      <w:numFmt w:val="bullet"/>
+      <w:lvlText w:val=""/>
+      <w:lvlJc w:val="left"/>
+      <w:pPr>
+        <w:ind w:left="5040" w:hanging="360"/>
+      </w:pPr>
+      <w:rPr>
+        <w:rFonts w:ascii="Symbol" w:hAnsi="Symbol" w:hint="default"/>
+      </w:rPr>
+    </w:lvl>
+    <w:lvl w:ilvl="7" w:tplc="04090003" w:tentative="1">
+      <w:start w:val="1"/>
+      <w:numFmt w:val="bullet"/>
+      <w:lvlText w:val="o"/>
+      <w:lvlJc w:val="left"/>
+      <w:pPr>
+        <w:ind w:left="5760" w:hanging="360"/>
+      </w:pPr>
+      <w:rPr>
+        <w:rFonts w:ascii="Courier New" w:hAnsi="Courier New" w:cs="Courier New" w:hint="default"/>
+      </w:rPr>
+    </w:lvl>
+    <w:lvl w:ilvl="8" w:tplc="04090005" w:tentative="1">
+      <w:start w:val="1"/>
+      <w:numFmt w:val="bullet"/>
+      <w:lvlText w:val=""/>
+      <w:lvlJc w:val="left"/>
+      <w:pPr>
+        <w:ind w:left="6480" w:hanging="360"/>
+      </w:pPr>
+      <w:rPr>
+        <w:rFonts w:ascii="Wingdings" w:hAnsi="Wingdings" w:hint="default"/>
+      </w:rPr>
+    </w:lvl>
+  </w:abstractNum>
+  <w:abstractNum w:abstractNumId="6">
+    <w:nsid w:val="1D224B9C"/>
+    <w:multiLevelType w:val="hybridMultilevel"/>
+    <w:tmpl w:val="B082099E"/>
+    <w:lvl w:ilvl="0" w:tplc="04090001">
+      <w:start w:val="1"/>
+      <w:numFmt w:val="bullet"/>
+      <w:lvlText w:val=""/>
+      <w:lvlJc w:val="left"/>
+      <w:pPr>
+        <w:ind w:left="720" w:hanging="360"/>
+      </w:pPr>
+      <w:rPr>
+        <w:rFonts w:ascii="Symbol" w:hAnsi="Symbol" w:hint="default"/>
+      </w:rPr>
+    </w:lvl>
+    <w:lvl w:ilvl="1" w:tplc="04090003" w:tentative="1">
+      <w:start w:val="1"/>
+      <w:numFmt w:val="bullet"/>
+      <w:lvlText w:val="o"/>
+      <w:lvlJc w:val="left"/>
+      <w:pPr>
+        <w:ind w:left="1440" w:hanging="360"/>
+      </w:pPr>
+      <w:rPr>
+        <w:rFonts w:ascii="Courier New" w:hAnsi="Courier New" w:cs="Courier New" w:hint="default"/>
+      </w:rPr>
+    </w:lvl>
+    <w:lvl w:ilvl="2" w:tplc="04090005" w:tentative="1">
+      <w:start w:val="1"/>
+      <w:numFmt w:val="bullet"/>
+      <w:lvlText w:val=""/>
+      <w:lvlJc w:val="left"/>
+      <w:pPr>
+        <w:ind w:left="2160" w:hanging="360"/>
+      </w:pPr>
+      <w:rPr>
+        <w:rFonts w:ascii="Wingdings" w:hAnsi="Wingdings" w:hint="default"/>
+      </w:rPr>
+    </w:lvl>
+    <w:lvl w:ilvl="3" w:tplc="04090001" w:tentative="1">
+      <w:start w:val="1"/>
+      <w:numFmt w:val="bullet"/>
+      <w:lvlText w:val=""/>
+      <w:lvlJc w:val="left"/>
+      <w:pPr>
+        <w:ind w:left="2880" w:hanging="360"/>
+      </w:pPr>
+      <w:rPr>
+        <w:rFonts w:ascii="Symbol" w:hAnsi="Symbol" w:hint="default"/>
+      </w:rPr>
+    </w:lvl>
+    <w:lvl w:ilvl="4" w:tplc="04090003" w:tentative="1">
+      <w:start w:val="1"/>
+      <w:numFmt w:val="bullet"/>
+      <w:lvlText w:val="o"/>
+      <w:lvlJc w:val="left"/>
+      <w:pPr>
+        <w:ind w:left="3600" w:hanging="360"/>
+      </w:pPr>
+      <w:rPr>
+        <w:rFonts w:ascii="Courier New" w:hAnsi="Courier New" w:cs="Courier New" w:hint="default"/>
+      </w:rPr>
+    </w:lvl>
+    <w:lvl w:ilvl="5" w:tplc="04090005" w:tentative="1">
+      <w:start w:val="1"/>
+      <w:numFmt w:val="bullet"/>
+      <w:lvlText w:val=""/>
+      <w:lvlJc w:val="left"/>
+      <w:pPr>
+        <w:ind w:left="4320" w:hanging="360"/>
+      </w:pPr>
+      <w:rPr>
+        <w:rFonts w:ascii="Wingdings" w:hAnsi="Wingdings" w:hint="default"/>
+      </w:rPr>
+    </w:lvl>
+    <w:lvl w:ilvl="6" w:tplc="04090001" w:tentative="1">
+      <w:start w:val="1"/>
+      <w:numFmt w:val="bullet"/>
+      <w:lvlText w:val=""/>
+      <w:lvlJc w:val="left"/>
+      <w:pPr>
+        <w:ind w:left="5040" w:hanging="360"/>
+      </w:pPr>
+      <w:rPr>
+        <w:rFonts w:ascii="Symbol" w:hAnsi="Symbol" w:hint="default"/>
+      </w:rPr>
+    </w:lvl>
+    <w:lvl w:ilvl="7" w:tplc="04090003" w:tentative="1">
+      <w:start w:val="1"/>
+      <w:numFmt w:val="bullet"/>
+      <w:lvlText w:val="o"/>
+      <w:lvlJc w:val="left"/>
+      <w:pPr>
+        <w:ind w:left="5760" w:hanging="360"/>
+      </w:pPr>
+      <w:rPr>
+        <w:rFonts w:ascii="Courier New" w:hAnsi="Courier New" w:cs="Courier New" w:hint="default"/>
+      </w:rPr>
+    </w:lvl>
+    <w:lvl w:ilvl="8" w:tplc="04090005" w:tentative="1">
+      <w:start w:val="1"/>
+      <w:numFmt w:val="bullet"/>
+      <w:lvlText w:val=""/>
+      <w:lvlJc w:val="left"/>
+      <w:pPr>
+        <w:ind w:left="6480" w:hanging="360"/>
+      </w:pPr>
+      <w:rPr>
+        <w:rFonts w:ascii="Wingdings" w:hAnsi="Wingdings" w:hint="default"/>
+      </w:rPr>
+    </w:lvl>
+  </w:abstractNum>
+  <w:abstractNum w:abstractNumId="7">
+    <w:nsid w:val="27604BA5"/>
+    <w:multiLevelType w:val="hybridMultilevel"/>
+    <w:tmpl w:val="8B90A7BA"/>
+    <w:lvl w:ilvl="0" w:tplc="04090001">
+      <w:start w:val="1"/>
+      <w:numFmt w:val="bullet"/>
+      <w:lvlText w:val=""/>
+      <w:lvlJc w:val="left"/>
+      <w:pPr>
+        <w:ind w:left="720" w:hanging="360"/>
+      </w:pPr>
+      <w:rPr>
+        <w:rFonts w:ascii="Symbol" w:hAnsi="Symbol" w:hint="default"/>
+      </w:rPr>
+    </w:lvl>
+    <w:lvl w:ilvl="1" w:tplc="04090003" w:tentative="1">
+      <w:start w:val="1"/>
+      <w:numFmt w:val="bullet"/>
+      <w:lvlText w:val="o"/>
+      <w:lvlJc w:val="left"/>
+      <w:pPr>
+        <w:ind w:left="1440" w:hanging="360"/>
+      </w:pPr>
+      <w:rPr>
+        <w:rFonts w:ascii="Courier New" w:hAnsi="Courier New" w:cs="Courier New" w:hint="default"/>
+      </w:rPr>
+    </w:lvl>
+    <w:lvl w:ilvl="2" w:tplc="04090005" w:tentative="1">
+      <w:start w:val="1"/>
+      <w:numFmt w:val="bullet"/>
+      <w:lvlText w:val=""/>
+      <w:lvlJc w:val="left"/>
+      <w:pPr>
+        <w:ind w:left="2160" w:hanging="360"/>
+      </w:pPr>
+      <w:rPr>
+        <w:rFonts w:ascii="Wingdings" w:hAnsi="Wingdings" w:hint="default"/>
+      </w:rPr>
+    </w:lvl>
+    <w:lvl w:ilvl="3" w:tplc="04090001" w:tentative="1">
+      <w:start w:val="1"/>
+      <w:numFmt w:val="bullet"/>
+      <w:lvlText w:val=""/>
+      <w:lvlJc w:val="left"/>
+      <w:pPr>
+        <w:ind w:left="2880" w:hanging="360"/>
+      </w:pPr>
+      <w:rPr>
+        <w:rFonts w:ascii="Symbol" w:hAnsi="Symbol" w:hint="default"/>
+      </w:rPr>
+    </w:lvl>
+    <w:lvl w:ilvl="4" w:tplc="04090003" w:tentative="1">
+      <w:start w:val="1"/>
+      <w:numFmt w:val="bullet"/>
+      <w:lvlText w:val="o"/>
+      <w:lvlJc w:val="left"/>
+      <w:pPr>
+        <w:ind w:left="3600" w:hanging="360"/>
+      </w:pPr>
+      <w:rPr>
+        <w:rFonts w:ascii="Courier New" w:hAnsi="Courier New" w:cs="Courier New" w:hint="default"/>
+      </w:rPr>
+    </w:lvl>
+    <w:lvl w:ilvl="5" w:tplc="04090005" w:tentative="1">
+      <w:start w:val="1"/>
+      <w:numFmt w:val="bullet"/>
+      <w:lvlText w:val=""/>
+      <w:lvlJc w:val="left"/>
+      <w:pPr>
+        <w:ind w:left="4320" w:hanging="360"/>
+      </w:pPr>
+      <w:rPr>
+        <w:rFonts w:ascii="Wingdings" w:hAnsi="Wingdings" w:hint="default"/>
+      </w:rPr>
+    </w:lvl>
+    <w:lvl w:ilvl="6" w:tplc="04090001" w:tentative="1">
+      <w:start w:val="1"/>
+      <w:numFmt w:val="bullet"/>
+      <w:lvlText w:val=""/>
+      <w:lvlJc w:val="left"/>
+      <w:pPr>
+        <w:ind w:left="5040" w:hanging="360"/>
+      </w:pPr>
+      <w:rPr>
+        <w:rFonts w:ascii="Symbol" w:hAnsi="Symbol" w:hint="default"/>
+      </w:rPr>
+    </w:lvl>
+    <w:lvl w:ilvl="7" w:tplc="04090003" w:tentative="1">
+      <w:start w:val="1"/>
+      <w:numFmt w:val="bullet"/>
+      <w:lvlText w:val="o"/>
+      <w:lvlJc w:val="left"/>
+      <w:pPr>
+        <w:ind w:left="5760" w:hanging="360"/>
+      </w:pPr>
+      <w:rPr>
+        <w:rFonts w:ascii="Courier New" w:hAnsi="Courier New" w:cs="Courier New" w:hint="default"/>
+      </w:rPr>
+    </w:lvl>
+    <w:lvl w:ilvl="8" w:tplc="04090005" w:tentative="1">
+      <w:start w:val="1"/>
+      <w:numFmt w:val="bullet"/>
+      <w:lvlText w:val=""/>
+      <w:lvlJc w:val="left"/>
+      <w:pPr>
+        <w:ind w:left="6480" w:hanging="360"/>
+      </w:pPr>
+      <w:rPr>
+        <w:rFonts w:ascii="Wingdings" w:hAnsi="Wingdings" w:hint="default"/>
+      </w:rPr>
+    </w:lvl>
+  </w:abstractNum>
+  <w:abstractNum w:abstractNumId="8">
+    <w:nsid w:val="2AC62BFF"/>
+    <w:multiLevelType w:val="hybridMultilevel"/>
+    <w:tmpl w:val="07EEB268"/>
+    <w:lvl w:ilvl="0" w:tplc="04090001">
+      <w:start w:val="1"/>
+      <w:numFmt w:val="bullet"/>
+      <w:lvlText w:val=""/>
+      <w:lvlJc w:val="left"/>
+      <w:pPr>
+        <w:ind w:left="1440" w:hanging="360"/>
+      </w:pPr>
+      <w:rPr>
+        <w:rFonts w:ascii="Symbol" w:hAnsi="Symbol" w:hint="default"/>
+      </w:rPr>
+    </w:lvl>
+    <w:lvl w:ilvl="1" w:tplc="04090003" w:tentative="1">
+      <w:start w:val="1"/>
+      <w:numFmt w:val="bullet"/>
+      <w:lvlText w:val="o"/>
+      <w:lvlJc w:val="left"/>
+      <w:pPr>
+        <w:ind w:left="2160" w:hanging="360"/>
+      </w:pPr>
+      <w:rPr>
+        <w:rFonts w:ascii="Courier New" w:hAnsi="Courier New" w:cs="Courier New" w:hint="default"/>
+      </w:rPr>
+    </w:lvl>
+    <w:lvl w:ilvl="2" w:tplc="04090005" w:tentative="1">
+      <w:start w:val="1"/>
+      <w:numFmt w:val="bullet"/>
+      <w:lvlText w:val=""/>
+      <w:lvlJc w:val="left"/>
+      <w:pPr>
+        <w:ind w:left="2880" w:hanging="360"/>
+      </w:pPr>
+      <w:rPr>
+        <w:rFonts w:ascii="Wingdings" w:hAnsi="Wingdings" w:hint="default"/>
+      </w:rPr>
+    </w:lvl>
+    <w:lvl w:ilvl="3" w:tplc="04090001" w:tentative="1">
+      <w:start w:val="1"/>
+      <w:numFmt w:val="bullet"/>
+      <w:lvlText w:val=""/>
+      <w:lvlJc w:val="left"/>
+      <w:pPr>
+        <w:ind w:left="3600" w:hanging="360"/>
+      </w:pPr>
+      <w:rPr>
+        <w:rFonts w:ascii="Symbol" w:hAnsi="Symbol" w:hint="default"/>
+      </w:rPr>
+    </w:lvl>
+    <w:lvl w:ilvl="4" w:tplc="04090003" w:tentative="1">
+      <w:start w:val="1"/>
+      <w:numFmt w:val="bullet"/>
+      <w:lvlText w:val="o"/>
+      <w:lvlJc w:val="left"/>
+      <w:pPr>
+        <w:ind w:left="4320" w:hanging="360"/>
+      </w:pPr>
+      <w:rPr>
+        <w:rFonts w:ascii="Courier New" w:hAnsi="Courier New" w:cs="Courier New" w:hint="default"/>
+      </w:rPr>
+    </w:lvl>
+    <w:lvl w:ilvl="5" w:tplc="04090005" w:tentative="1">
+      <w:start w:val="1"/>
+      <w:numFmt w:val="bullet"/>
+      <w:lvlText w:val=""/>
+      <w:lvlJc w:val="left"/>
+      <w:pPr>
+        <w:ind w:left="5040" w:hanging="360"/>
+      </w:pPr>
+      <w:rPr>
+        <w:rFonts w:ascii="Wingdings" w:hAnsi="Wingdings" w:hint="default"/>
+      </w:rPr>
+    </w:lvl>
+    <w:lvl w:ilvl="6" w:tplc="04090001" w:tentative="1">
+      <w:start w:val="1"/>
+      <w:numFmt w:val="bullet"/>
+      <w:lvlText w:val=""/>
+      <w:lvlJc w:val="left"/>
+      <w:pPr>
+        <w:ind w:left="5760" w:hanging="360"/>
+      </w:pPr>
+      <w:rPr>
+        <w:rFonts w:ascii="Symbol" w:hAnsi="Symbol" w:hint="default"/>
+      </w:rPr>
+    </w:lvl>
+    <w:lvl w:ilvl="7" w:tplc="04090003" w:tentative="1">
+      <w:start w:val="1"/>
+      <w:numFmt w:val="bullet"/>
+      <w:lvlText w:val="o"/>
+      <w:lvlJc w:val="left"/>
+      <w:pPr>
+        <w:ind w:left="6480" w:hanging="360"/>
+      </w:pPr>
+      <w:rPr>
+        <w:rFonts w:ascii="Courier New" w:hAnsi="Courier New" w:cs="Courier New" w:hint="default"/>
+      </w:rPr>
+    </w:lvl>
+    <w:lvl w:ilvl="8" w:tplc="04090005" w:tentative="1">
+      <w:start w:val="1"/>
+      <w:numFmt w:val="bullet"/>
+      <w:lvlText w:val=""/>
+      <w:lvlJc w:val="left"/>
+      <w:pPr>
+        <w:ind w:left="7200" w:hanging="360"/>
+      </w:pPr>
+      <w:rPr>
+        <w:rFonts w:ascii="Wingdings" w:hAnsi="Wingdings" w:hint="default"/>
+      </w:rPr>
+    </w:lvl>
+  </w:abstractNum>
+  <w:abstractNum w:abstractNumId="9">
+    <w:nsid w:val="301B3D4B"/>
+    <w:multiLevelType w:val="hybridMultilevel"/>
+    <w:tmpl w:val="A26EDD20"/>
+    <w:lvl w:ilvl="0" w:tplc="04090001">
+      <w:start w:val="1"/>
+      <w:numFmt w:val="bullet"/>
+      <w:lvlText w:val=""/>
+      <w:lvlJc w:val="left"/>
+      <w:pPr>
+        <w:ind w:left="720" w:hanging="360"/>
+      </w:pPr>
+      <w:rPr>
+        <w:rFonts w:ascii="Symbol" w:hAnsi="Symbol" w:hint="default"/>
+      </w:rPr>
+    </w:lvl>
+    <w:lvl w:ilvl="1" w:tplc="04090003">
+      <w:start w:val="1"/>
+      <w:numFmt w:val="bullet"/>
+      <w:lvlText w:val="o"/>
+      <w:lvlJc w:val="left"/>
+      <w:pPr>
+        <w:ind w:left="1440" w:hanging="360"/>
+      </w:pPr>
+      <w:rPr>
+        <w:rFonts w:ascii="Courier New" w:hAnsi="Courier New" w:cs="Courier New" w:hint="default"/>
+      </w:rPr>
+    </w:lvl>
+    <w:lvl w:ilvl="2" w:tplc="04090005" w:tentative="1">
+      <w:start w:val="1"/>
+      <w:numFmt w:val="bullet"/>
+      <w:lvlText w:val=""/>
+      <w:lvlJc w:val="left"/>
+      <w:pPr>
+        <w:ind w:left="2160" w:hanging="360"/>
+      </w:pPr>
+      <w:rPr>
+        <w:rFonts w:ascii="Wingdings" w:hAnsi="Wingdings" w:hint="default"/>
+      </w:rPr>
+    </w:lvl>
+    <w:lvl w:ilvl="3" w:tplc="04090001" w:tentative="1">
+      <w:start w:val="1"/>
+      <w:numFmt w:val="bullet"/>
+      <w:lvlText w:val=""/>
+      <w:lvlJc w:val="left"/>
+      <w:pPr>
+        <w:ind w:left="2880" w:hanging="360"/>
+      </w:pPr>
+      <w:rPr>
+        <w:rFonts w:ascii="Symbol" w:hAnsi="Symbol" w:hint="default"/>
+      </w:rPr>
+    </w:lvl>
+    <w:lvl w:ilvl="4" w:tplc="04090003" w:tentative="1">
+      <w:start w:val="1"/>
+      <w:numFmt w:val="bullet"/>
+      <w:lvlText w:val="o"/>
+      <w:lvlJc w:val="left"/>
+      <w:pPr>
+        <w:ind w:left="3600" w:hanging="360"/>
+      </w:pPr>
+      <w:rPr>
+        <w:rFonts w:ascii="Courier New" w:hAnsi="Courier New" w:cs="Courier New" w:hint="default"/>
+      </w:rPr>
+    </w:lvl>
+    <w:lvl w:ilvl="5" w:tplc="04090005" w:tentative="1">
+      <w:start w:val="1"/>
+      <w:numFmt w:val="bullet"/>
+      <w:lvlText w:val=""/>
+      <w:lvlJc w:val="left"/>
+      <w:pPr>
+        <w:ind w:left="4320" w:hanging="360"/>
+      </w:pPr>
+      <w:rPr>
+        <w:rFonts w:ascii="Wingdings" w:hAnsi="Wingdings" w:hint="default"/>
+      </w:rPr>
+    </w:lvl>
+    <w:lvl w:ilvl="6" w:tplc="04090001" w:tentative="1">
+      <w:start w:val="1"/>
+      <w:numFmt w:val="bullet"/>
+      <w:lvlText w:val=""/>
+      <w:lvlJc w:val="left"/>
+      <w:pPr>
+        <w:ind w:left="5040" w:hanging="360"/>
+      </w:pPr>
+      <w:rPr>
+        <w:rFonts w:ascii="Symbol" w:hAnsi="Symbol" w:hint="default"/>
+      </w:rPr>
+    </w:lvl>
+    <w:lvl w:ilvl="7" w:tplc="04090003" w:tentative="1">
+      <w:start w:val="1"/>
+      <w:numFmt w:val="bullet"/>
+      <w:lvlText w:val="o"/>
+      <w:lvlJc w:val="left"/>
+      <w:pPr>
+        <w:ind w:left="5760" w:hanging="360"/>
+      </w:pPr>
+      <w:rPr>
+        <w:rFonts w:ascii="Courier New" w:hAnsi="Courier New" w:cs="Courier New" w:hint="default"/>
+      </w:rPr>
+    </w:lvl>
+    <w:lvl w:ilvl="8" w:tplc="04090005" w:tentative="1">
+      <w:start w:val="1"/>
+      <w:numFmt w:val="bullet"/>
+      <w:lvlText w:val=""/>
+      <w:lvlJc w:val="left"/>
+      <w:pPr>
+        <w:ind w:left="6480" w:hanging="360"/>
+      </w:pPr>
+      <w:rPr>
+        <w:rFonts w:ascii="Wingdings" w:hAnsi="Wingdings" w:hint="default"/>
+      </w:rPr>
+    </w:lvl>
+  </w:abstractNum>
+  <w:abstractNum w:abstractNumId="10">
+    <w:nsid w:val="419C408F"/>
+    <w:multiLevelType w:val="hybridMultilevel"/>
+    <w:tmpl w:val="D7A8F888"/>
+    <w:lvl w:ilvl="0" w:tplc="04090001">
+      <w:start w:val="1"/>
+      <w:numFmt w:val="bullet"/>
+      <w:lvlText w:val=""/>
+      <w:lvlJc w:val="left"/>
+      <w:pPr>
+        <w:ind w:left="720" w:hanging="360"/>
+      </w:pPr>
+      <w:rPr>
+        <w:rFonts w:ascii="Symbol" w:hAnsi="Symbol" w:hint="default"/>
+      </w:rPr>
+    </w:lvl>
+    <w:lvl w:ilvl="1" w:tplc="04090003" w:tentative="1">
+      <w:start w:val="1"/>
+      <w:numFmt w:val="bullet"/>
+      <w:lvlText w:val="o"/>
+      <w:lvlJc w:val="left"/>
+      <w:pPr>
+        <w:ind w:left="1440" w:hanging="360"/>
+      </w:pPr>
+      <w:rPr>
+        <w:rFonts w:ascii="Courier New" w:hAnsi="Courier New" w:cs="Courier New" w:hint="default"/>
+      </w:rPr>
+    </w:lvl>
+    <w:lvl w:ilvl="2" w:tplc="04090005" w:tentative="1">
+      <w:start w:val="1"/>
+      <w:numFmt w:val="bullet"/>
+      <w:lvlText w:val=""/>
+      <w:lvlJc w:val="left"/>
+      <w:pPr>
+        <w:ind w:left="2160" w:hanging="360"/>
+      </w:pPr>
+      <w:rPr>
+        <w:rFonts w:ascii="Wingdings" w:hAnsi="Wingdings" w:hint="default"/>
+      </w:rPr>
+    </w:lvl>
+    <w:lvl w:ilvl="3" w:tplc="04090001" w:tentative="1">
+      <w:start w:val="1"/>
+      <w:numFmt w:val="bullet"/>
+      <w:lvlText w:val=""/>
+      <w:lvlJc w:val="left"/>
+      <w:pPr>
+        <w:ind w:left="2880" w:hanging="360"/>
+      </w:pPr>
+      <w:rPr>
+        <w:rFonts w:ascii="Symbol" w:hAnsi="Symbol" w:hint="default"/>
+      </w:rPr>
+    </w:lvl>
+    <w:lvl w:ilvl="4" w:tplc="04090003" w:tentative="1">
+      <w:start w:val="1"/>
+      <w:numFmt w:val="bullet"/>
+      <w:lvlText w:val="o"/>
+      <w:lvlJc w:val="left"/>
+      <w:pPr>
+        <w:ind w:left="3600" w:hanging="360"/>
+      </w:pPr>
+      <w:rPr>
+        <w:rFonts w:ascii="Courier New" w:hAnsi="Courier New" w:cs="Courier New" w:hint="default"/>
+      </w:rPr>
+    </w:lvl>
+    <w:lvl w:ilvl="5" w:tplc="04090005" w:tentative="1">
+      <w:start w:val="1"/>
+      <w:numFmt w:val="bullet"/>
+      <w:lvlText w:val=""/>
+      <w:lvlJc w:val="left"/>
+      <w:pPr>
+        <w:ind w:left="4320" w:hanging="360"/>
+      </w:pPr>
+      <w:rPr>
+        <w:rFonts w:ascii="Wingdings" w:hAnsi="Wingdings" w:hint="default"/>
+      </w:rPr>
+    </w:lvl>
+    <w:lvl w:ilvl="6" w:tplc="04090001" w:tentative="1">
+      <w:start w:val="1"/>
+      <w:numFmt w:val="bullet"/>
+      <w:lvlText w:val=""/>
+      <w:lvlJc w:val="left"/>
+      <w:pPr>
+        <w:ind w:left="5040" w:hanging="360"/>
+      </w:pPr>
+      <w:rPr>
+        <w:rFonts w:ascii="Symbol" w:hAnsi="Symbol" w:hint="default"/>
+      </w:rPr>
+    </w:lvl>
+    <w:lvl w:ilvl="7" w:tplc="04090003" w:tentative="1">
+      <w:start w:val="1"/>
+      <w:numFmt w:val="bullet"/>
+      <w:lvlText w:val="o"/>
+      <w:lvlJc w:val="left"/>
+      <w:pPr>
+        <w:ind w:left="5760" w:hanging="360"/>
+      </w:pPr>
+      <w:rPr>
+        <w:rFonts w:ascii="Courier New" w:hAnsi="Courier New" w:cs="Courier New" w:hint="default"/>
+      </w:rPr>
+    </w:lvl>
+    <w:lvl w:ilvl="8" w:tplc="04090005" w:tentative="1">
+      <w:start w:val="1"/>
+      <w:numFmt w:val="bullet"/>
+      <w:lvlText w:val=""/>
+      <w:lvlJc w:val="left"/>
+      <w:pPr>
+        <w:ind w:left="6480" w:hanging="360"/>
+      </w:pPr>
+      <w:rPr>
+        <w:rFonts w:ascii="Wingdings" w:hAnsi="Wingdings" w:hint="default"/>
+      </w:rPr>
+    </w:lvl>
+  </w:abstractNum>
+  <w:abstractNum w:abstractNumId="11">
+    <w:nsid w:val="52C47775"/>
+    <w:multiLevelType w:val="hybridMultilevel"/>
+    <w:tmpl w:val="A71C84D6"/>
+    <w:lvl w:ilvl="0" w:tplc="04090001">
+      <w:start w:val="1"/>
+      <w:numFmt w:val="bullet"/>
+      <w:lvlText w:val=""/>
+      <w:lvlJc w:val="left"/>
+      <w:pPr>
+        <w:ind w:left="720" w:hanging="360"/>
+      </w:pPr>
+      <w:rPr>
+        <w:rFonts w:ascii="Symbol" w:hAnsi="Symbol" w:hint="default"/>
+      </w:rPr>
+    </w:lvl>
+    <w:lvl w:ilvl="1" w:tplc="04090003" w:tentative="1">
+      <w:start w:val="1"/>
+      <w:numFmt w:val="bullet"/>
+      <w:lvlText w:val="o"/>
+      <w:lvlJc w:val="left"/>
+      <w:pPr>
+        <w:ind w:left="1440" w:hanging="360"/>
+      </w:pPr>
+      <w:rPr>
+        <w:rFonts w:ascii="Courier New" w:hAnsi="Courier New" w:cs="Courier New" w:hint="default"/>
+      </w:rPr>
+    </w:lvl>
+    <w:lvl w:ilvl="2" w:tplc="04090005" w:tentative="1">
+      <w:start w:val="1"/>
+      <w:numFmt w:val="bullet"/>
+      <w:lvlText w:val=""/>
+      <w:lvlJc w:val="left"/>
+      <w:pPr>
+        <w:ind w:left="2160" w:hanging="360"/>
+      </w:pPr>
+      <w:rPr>
+        <w:rFonts w:ascii="Wingdings" w:hAnsi="Wingdings" w:hint="default"/>
+      </w:rPr>
+    </w:lvl>
+    <w:lvl w:ilvl="3" w:tplc="04090001" w:tentative="1">
+      <w:start w:val="1"/>
+      <w:numFmt w:val="bullet"/>
+      <w:lvlText w:val=""/>
+      <w:lvlJc w:val="left"/>
+      <w:pPr>
+        <w:ind w:left="2880" w:hanging="360"/>
+      </w:pPr>
+      <w:rPr>
+        <w:rFonts w:ascii="Symbol" w:hAnsi="Symbol" w:hint="default"/>
+      </w:rPr>
+    </w:lvl>
+    <w:lvl w:ilvl="4" w:tplc="04090003" w:tentative="1">
+      <w:start w:val="1"/>
+      <w:numFmt w:val="bullet"/>
+      <w:lvlText w:val="o"/>
+      <w:lvlJc w:val="left"/>
+      <w:pPr>
+        <w:ind w:left="3600" w:hanging="360"/>
+      </w:pPr>
+      <w:rPr>
+        <w:rFonts w:ascii="Courier New" w:hAnsi="Courier New" w:cs="Courier New" w:hint="default"/>
+      </w:rPr>
+    </w:lvl>
+    <w:lvl w:ilvl="5" w:tplc="04090005" w:tentative="1">
+      <w:start w:val="1"/>
+      <w:numFmt w:val="bullet"/>
+      <w:lvlText w:val=""/>
+      <w:lvlJc w:val="left"/>
+      <w:pPr>
+        <w:ind w:left="4320" w:hanging="360"/>
+      </w:pPr>
+      <w:rPr>
+        <w:rFonts w:ascii="Wingdings" w:hAnsi="Wingdings" w:hint="default"/>
+      </w:rPr>
+    </w:lvl>
+    <w:lvl w:ilvl="6" w:tplc="04090001" w:tentative="1">
+      <w:start w:val="1"/>
+      <w:numFmt w:val="bullet"/>
+      <w:lvlText w:val=""/>
+      <w:lvlJc w:val="left"/>
+      <w:pPr>
+        <w:ind w:left="5040" w:hanging="360"/>
+      </w:pPr>
+      <w:rPr>
+        <w:rFonts w:ascii="Symbol" w:hAnsi="Symbol" w:hint="default"/>
+      </w:rPr>
+    </w:lvl>
+    <w:lvl w:ilvl="7" w:tplc="04090003" w:tentative="1">
+      <w:start w:val="1"/>
+      <w:numFmt w:val="bullet"/>
+      <w:lvlText w:val="o"/>
+      <w:lvlJc w:val="left"/>
+      <w:pPr>
+        <w:ind w:left="5760" w:hanging="360"/>
+      </w:pPr>
+      <w:rPr>
+        <w:rFonts w:ascii="Courier New" w:hAnsi="Courier New" w:cs="Courier New" w:hint="default"/>
+      </w:rPr>
+    </w:lvl>
+    <w:lvl w:ilvl="8" w:tplc="04090005" w:tentative="1">
+      <w:start w:val="1"/>
+      <w:numFmt w:val="bullet"/>
+      <w:lvlText w:val=""/>
+      <w:lvlJc w:val="left"/>
+      <w:pPr>
+        <w:ind w:left="6480" w:hanging="360"/>
+      </w:pPr>
+      <w:rPr>
+        <w:rFonts w:ascii="Wingdings" w:hAnsi="Wingdings" w:hint="default"/>
+      </w:rPr>
+    </w:lvl>
+  </w:abstractNum>
+  <w:abstractNum w:abstractNumId="12">
+    <w:nsid w:val="5C586DCC"/>
+    <w:multiLevelType w:val="hybridMultilevel"/>
+    <w:tmpl w:val="D58AC84A"/>
+    <w:lvl w:ilvl="0" w:tplc="04090001">
+      <w:start w:val="1"/>
+      <w:numFmt w:val="bullet"/>
+      <w:lvlText w:val=""/>
+      <w:lvlJc w:val="left"/>
+      <w:pPr>
+        <w:ind w:left="1440" w:hanging="360"/>
+      </w:pPr>
+      <w:rPr>
+        <w:rFonts w:ascii="Symbol" w:hAnsi="Symbol" w:hint="default"/>
+      </w:rPr>
+    </w:lvl>
+    <w:lvl w:ilvl="1" w:tplc="04090003" w:tentative="1">
+      <w:start w:val="1"/>
+      <w:numFmt w:val="bullet"/>
+      <w:lvlText w:val="o"/>
+      <w:lvlJc w:val="left"/>
+      <w:pPr>
+        <w:ind w:left="2160" w:hanging="360"/>
+      </w:pPr>
+      <w:rPr>
+        <w:rFonts w:ascii="Courier New" w:hAnsi="Courier New" w:cs="Courier New" w:hint="default"/>
+      </w:rPr>
+    </w:lvl>
+    <w:lvl w:ilvl="2" w:tplc="04090005" w:tentative="1">
+      <w:start w:val="1"/>
+      <w:numFmt w:val="bullet"/>
+      <w:lvlText w:val=""/>
+      <w:lvlJc w:val="left"/>
+      <w:pPr>
+        <w:ind w:left="2880" w:hanging="360"/>
+      </w:pPr>
+      <w:rPr>
+        <w:rFonts w:ascii="Wingdings" w:hAnsi="Wingdings" w:hint="default"/>
+      </w:rPr>
+    </w:lvl>
+    <w:lvl w:ilvl="3" w:tplc="04090001" w:tentative="1">
+      <w:start w:val="1"/>
+      <w:numFmt w:val="bullet"/>
+      <w:lvlText w:val=""/>
+      <w:lvlJc w:val="left"/>
+      <w:pPr>
+        <w:ind w:left="3600" w:hanging="360"/>
+      </w:pPr>
+      <w:rPr>
+        <w:rFonts w:ascii="Symbol" w:hAnsi="Symbol" w:hint="default"/>
+      </w:rPr>
+    </w:lvl>
+    <w:lvl w:ilvl="4" w:tplc="04090003" w:tentative="1">
+      <w:start w:val="1"/>
+      <w:numFmt w:val="bullet"/>
+      <w:lvlText w:val="o"/>
+      <w:lvlJc w:val="left"/>
+      <w:pPr>
+        <w:ind w:left="4320" w:hanging="360"/>
+      </w:pPr>
+      <w:rPr>
+        <w:rFonts w:ascii="Courier New" w:hAnsi="Courier New" w:cs="Courier New" w:hint="default"/>
+      </w:rPr>
+    </w:lvl>
+    <w:lvl w:ilvl="5" w:tplc="04090005" w:tentative="1">
+      <w:start w:val="1"/>
+      <w:numFmt w:val="bullet"/>
+      <w:lvlText w:val=""/>
+      <w:lvlJc w:val="left"/>
+      <w:pPr>
+        <w:ind w:left="5040" w:hanging="360"/>
+      </w:pPr>
+      <w:rPr>
+        <w:rFonts w:ascii="Wingdings" w:hAnsi="Wingdings" w:hint="default"/>
+      </w:rPr>
+    </w:lvl>
+    <w:lvl w:ilvl="6" w:tplc="04090001" w:tentative="1">
+      <w:start w:val="1"/>
+      <w:numFmt w:val="bullet"/>
+      <w:lvlText w:val=""/>
+      <w:lvlJc w:val="left"/>
+      <w:pPr>
+        <w:ind w:left="5760" w:hanging="360"/>
+      </w:pPr>
+      <w:rPr>
+        <w:rFonts w:ascii="Symbol" w:hAnsi="Symbol" w:hint="default"/>
+      </w:rPr>
+    </w:lvl>
+    <w:lvl w:ilvl="7" w:tplc="04090003" w:tentative="1">
+      <w:start w:val="1"/>
+      <w:numFmt w:val="bullet"/>
+      <w:lvlText w:val="o"/>
+      <w:lvlJc w:val="left"/>
+      <w:pPr>
+        <w:ind w:left="6480" w:hanging="360"/>
+      </w:pPr>
+      <w:rPr>
+        <w:rFonts w:ascii="Courier New" w:hAnsi="Courier New" w:cs="Courier New" w:hint="default"/>
+      </w:rPr>
+    </w:lvl>
+    <w:lvl w:ilvl="8" w:tplc="04090005" w:tentative="1">
+      <w:start w:val="1"/>
+      <w:numFmt w:val="bullet"/>
+      <w:lvlText w:val=""/>
+      <w:lvlJc w:val="left"/>
+      <w:pPr>
+        <w:ind w:left="7200" w:hanging="360"/>
+      </w:pPr>
+      <w:rPr>
+        <w:rFonts w:ascii="Wingdings" w:hAnsi="Wingdings" w:hint="default"/>
+      </w:rPr>
+    </w:lvl>
+  </w:abstractNum>
+  <w:abstractNum w:abstractNumId="13">
+    <w:nsid w:val="61FB1BC0"/>
+    <w:multiLevelType w:val="hybridMultilevel"/>
+    <w:tmpl w:val="A5B0D1A2"/>
+    <w:lvl w:ilvl="0" w:tplc="04090001">
+      <w:start w:val="1"/>
+      <w:numFmt w:val="bullet"/>
+      <w:lvlText w:val=""/>
+      <w:lvlJc w:val="left"/>
+      <w:pPr>
+        <w:ind w:left="720" w:hanging="360"/>
+      </w:pPr>
+      <w:rPr>
+        <w:rFonts w:ascii="Symbol" w:hAnsi="Symbol" w:hint="default"/>
+      </w:rPr>
+    </w:lvl>
+    <w:lvl w:ilvl="1" w:tplc="04090003" w:tentative="1">
+      <w:start w:val="1"/>
+      <w:numFmt w:val="bullet"/>
+      <w:lvlText w:val="o"/>
+      <w:lvlJc w:val="left"/>
+      <w:pPr>
+        <w:ind w:left="1440" w:hanging="360"/>
+      </w:pPr>
+      <w:rPr>
+        <w:rFonts w:ascii="Courier New" w:hAnsi="Courier New" w:cs="Courier New" w:hint="default"/>
+      </w:rPr>
+    </w:lvl>
+    <w:lvl w:ilvl="2" w:tplc="04090005" w:tentative="1">
+      <w:start w:val="1"/>
+      <w:numFmt w:val="bullet"/>
+      <w:lvlText w:val=""/>
+      <w:lvlJc w:val="left"/>
+      <w:pPr>
+        <w:ind w:left="2160" w:hanging="360"/>
+      </w:pPr>
+      <w:rPr>
+        <w:rFonts w:ascii="Wingdings" w:hAnsi="Wingdings" w:hint="default"/>
+      </w:rPr>
+    </w:lvl>
+    <w:lvl w:ilvl="3" w:tplc="04090001" w:tentative="1">
+      <w:start w:val="1"/>
+      <w:numFmt w:val="bullet"/>
+      <w:lvlText w:val=""/>
+      <w:lvlJc w:val="left"/>
+      <w:pPr>
+        <w:ind w:left="2880" w:hanging="360"/>
+      </w:pPr>
+      <w:rPr>
+        <w:rFonts w:ascii="Symbol" w:hAnsi="Symbol" w:hint="default"/>
+      </w:rPr>
+    </w:lvl>
+    <w:lvl w:ilvl="4" w:tplc="04090003" w:tentative="1">
+      <w:start w:val="1"/>
+      <w:numFmt w:val="bullet"/>
+      <w:lvlText w:val="o"/>
+      <w:lvlJc w:val="left"/>
+      <w:pPr>
+        <w:ind w:left="3600" w:hanging="360"/>
+      </w:pPr>
+      <w:rPr>
+        <w:rFonts w:ascii="Courier New" w:hAnsi="Courier New" w:cs="Courier New" w:hint="default"/>
+      </w:rPr>
+    </w:lvl>
+    <w:lvl w:ilvl="5" w:tplc="04090005" w:tentative="1">
+      <w:start w:val="1"/>
+      <w:numFmt w:val="bullet"/>
+      <w:lvlText w:val=""/>
+      <w:lvlJc w:val="left"/>
+      <w:pPr>
+        <w:ind w:left="4320" w:hanging="360"/>
+      </w:pPr>
+      <w:rPr>
+        <w:rFonts w:ascii="Wingdings" w:hAnsi="Wingdings" w:hint="default"/>
+      </w:rPr>
+    </w:lvl>
+    <w:lvl w:ilvl="6" w:tplc="04090001" w:tentative="1">
+      <w:start w:val="1"/>
+      <w:numFmt w:val="bullet"/>
+      <w:lvlText w:val=""/>
+      <w:lvlJc w:val="left"/>
+      <w:pPr>
+        <w:ind w:left="5040" w:hanging="360"/>
+      </w:pPr>
+      <w:rPr>
+        <w:rFonts w:ascii="Symbol" w:hAnsi="Symbol" w:hint="default"/>
+      </w:rPr>
+    </w:lvl>
+    <w:lvl w:ilvl="7" w:tplc="04090003" w:tentative="1">
+      <w:start w:val="1"/>
+      <w:numFmt w:val="bullet"/>
+      <w:lvlText w:val="o"/>
+      <w:lvlJc w:val="left"/>
+      <w:pPr>
+        <w:ind w:left="5760" w:hanging="360"/>
+      </w:pPr>
+      <w:rPr>
+        <w:rFonts w:ascii="Courier New" w:hAnsi="Courier New" w:cs="Courier New" w:hint="default"/>
+      </w:rPr>
+    </w:lvl>
+    <w:lvl w:ilvl="8" w:tplc="04090005" w:tentative="1">
+      <w:start w:val="1"/>
+      <w:numFmt w:val="bullet"/>
+      <w:lvlText w:val=""/>
+      <w:lvlJc w:val="left"/>
+      <w:pPr>
+        <w:ind w:left="6480" w:hanging="360"/>
+      </w:pPr>
+      <w:rPr>
+        <w:rFonts w:ascii="Wingdings" w:hAnsi="Wingdings" w:hint="default"/>
+      </w:rPr>
+    </w:lvl>
+  </w:abstractNum>
+  <w:abstractNum w:abstractNumId="14">
+    <w:nsid w:val="6B4B5E06"/>
+    <w:multiLevelType w:val="hybridMultilevel"/>
+    <w:tmpl w:val="71822B98"/>
+    <w:lvl w:ilvl="0" w:tplc="04090001">
+      <w:start w:val="1"/>
+      <w:numFmt w:val="bullet"/>
+      <w:lvlText w:val=""/>
+      <w:lvlJc w:val="left"/>
+      <w:pPr>
+        <w:ind w:left="720" w:hanging="360"/>
+      </w:pPr>
+      <w:rPr>
+        <w:rFonts w:ascii="Symbol" w:hAnsi="Symbol" w:hint="default"/>
+      </w:rPr>
+    </w:lvl>
+    <w:lvl w:ilvl="1" w:tplc="04090003">
+      <w:start w:val="1"/>
+      <w:numFmt w:val="bullet"/>
+      <w:lvlText w:val="o"/>
+      <w:lvlJc w:val="left"/>
+      <w:pPr>
+        <w:ind w:left="1440" w:hanging="360"/>
+      </w:pPr>
+      <w:rPr>
+        <w:rFonts w:ascii="Courier New" w:hAnsi="Courier New" w:cs="Courier New" w:hint="default"/>
+      </w:rPr>
+    </w:lvl>
+    <w:lvl w:ilvl="2" w:tplc="04090005" w:tentative="1">
+      <w:start w:val="1"/>
+      <w:numFmt w:val="bullet"/>
+      <w:lvlText w:val=""/>
+      <w:lvlJc w:val="left"/>
+      <w:pPr>
+        <w:ind w:left="2160" w:hanging="360"/>
+      </w:pPr>
+      <w:rPr>
+        <w:rFonts w:ascii="Wingdings" w:hAnsi="Wingdings" w:hint="default"/>
+      </w:rPr>
+    </w:lvl>
+    <w:lvl w:ilvl="3" w:tplc="04090001" w:tentative="1">
+      <w:start w:val="1"/>
+      <w:numFmt w:val="bullet"/>
+      <w:lvlText w:val=""/>
+      <w:lvlJc w:val="left"/>
+      <w:pPr>
+        <w:ind w:left="2880" w:hanging="360"/>
+      </w:pPr>
+      <w:rPr>
+        <w:rFonts w:ascii="Symbol" w:hAnsi="Symbol" w:hint="default"/>
+      </w:rPr>
+    </w:lvl>
+    <w:lvl w:ilvl="4" w:tplc="04090003" w:tentative="1">
+      <w:start w:val="1"/>
+      <w:numFmt w:val="bullet"/>
+      <w:lvlText w:val="o"/>
+      <w:lvlJc w:val="left"/>
+      <w:pPr>
+        <w:ind w:left="3600" w:hanging="360"/>
+      </w:pPr>
+      <w:rPr>
+        <w:rFonts w:ascii="Courier New" w:hAnsi="Courier New" w:cs="Courier New" w:hint="default"/>
+      </w:rPr>
+    </w:lvl>
+    <w:lvl w:ilvl="5" w:tplc="04090005" w:tentative="1">
+      <w:start w:val="1"/>
+      <w:numFmt w:val="bullet"/>
+      <w:lvlText w:val=""/>
+      <w:lvlJc w:val="left"/>
+      <w:pPr>
+        <w:ind w:left="4320" w:hanging="360"/>
+      </w:pPr>
+      <w:rPr>
+        <w:rFonts w:ascii="Wingdings" w:hAnsi="Wingdings" w:hint="default"/>
+      </w:rPr>
+    </w:lvl>
+    <w:lvl w:ilvl="6" w:tplc="04090001" w:tentative="1">
+      <w:start w:val="1"/>
+      <w:numFmt w:val="bullet"/>
+      <w:lvlText w:val=""/>
+      <w:lvlJc w:val="left"/>
+      <w:pPr>
+        <w:ind w:left="5040" w:hanging="360"/>
+      </w:pPr>
+      <w:rPr>
+        <w:rFonts w:ascii="Symbol" w:hAnsi="Symbol" w:hint="default"/>
+      </w:rPr>
+    </w:lvl>
+    <w:lvl w:ilvl="7" w:tplc="04090003" w:tentative="1">
+      <w:start w:val="1"/>
+      <w:numFmt w:val="bullet"/>
+      <w:lvlText w:val="o"/>
+      <w:lvlJc w:val="left"/>
+      <w:pPr>
+        <w:ind w:left="5760" w:hanging="360"/>
+      </w:pPr>
+      <w:rPr>
+        <w:rFonts w:ascii="Courier New" w:hAnsi="Courier New" w:cs="Courier New" w:hint="default"/>
+      </w:rPr>
+    </w:lvl>
+    <w:lvl w:ilvl="8" w:tplc="04090005" w:tentative="1">
+      <w:start w:val="1"/>
+      <w:numFmt w:val="bullet"/>
+      <w:lvlText w:val=""/>
+      <w:lvlJc w:val="left"/>
+      <w:pPr>
+        <w:ind w:left="6480" w:hanging="360"/>
+      </w:pPr>
+      <w:rPr>
+        <w:rFonts w:ascii="Wingdings" w:hAnsi="Wingdings" w:hint="default"/>
+      </w:rPr>
+    </w:lvl>
+  </w:abstractNum>
+  <w:abstractNum w:abstractNumId="15">
     <w:nsid w:val="70442EBC"/>
     <w:multiLevelType w:val="hybridMultilevel"/>
     <w:tmpl w:val="394A3AC4"/>
@@ -989,10 +3445,52 @@
     </w:lvl>
   </w:abstractNum>
   <w:num w:numId="1">
+    <w:abstractNumId w:val="15"/>
+  </w:num>
+  <w:num w:numId="2">
+    <w:abstractNumId w:val="4"/>
+  </w:num>
+  <w:num w:numId="3">
+    <w:abstractNumId w:val="13"/>
+  </w:num>
+  <w:num w:numId="4">
+    <w:abstractNumId w:val="12"/>
+  </w:num>
+  <w:num w:numId="5">
+    <w:abstractNumId w:val="5"/>
+  </w:num>
+  <w:num w:numId="6">
+    <w:abstractNumId w:val="9"/>
+  </w:num>
+  <w:num w:numId="7">
     <w:abstractNumId w:val="1"/>
   </w:num>
-  <w:num w:numId="2">
+  <w:num w:numId="8">
+    <w:abstractNumId w:val="3"/>
+  </w:num>
+  <w:num w:numId="9">
+    <w:abstractNumId w:val="6"/>
+  </w:num>
+  <w:num w:numId="10">
     <w:abstractNumId w:val="0"/>
+  </w:num>
+  <w:num w:numId="11">
+    <w:abstractNumId w:val="14"/>
+  </w:num>
+  <w:num w:numId="12">
+    <w:abstractNumId w:val="8"/>
+  </w:num>
+  <w:num w:numId="13">
+    <w:abstractNumId w:val="2"/>
+  </w:num>
+  <w:num w:numId="14">
+    <w:abstractNumId w:val="11"/>
+  </w:num>
+  <w:num w:numId="15">
+    <w:abstractNumId w:val="10"/>
+  </w:num>
+  <w:num w:numId="16">
+    <w:abstractNumId w:val="7"/>
   </w:num>
 </w:numbering>
 </file>
@@ -1698,7 +4196,7 @@
 </file>
 
 <file path=customXml/itemProps1.xml><?xml version="1.0" encoding="utf-8"?>
-<ds:datastoreItem xmlns:ds="http://schemas.openxmlformats.org/officeDocument/2006/customXml" ds:itemID="{D316A81F-9363-481B-9B61-46B936BB730E}">
+<ds:datastoreItem xmlns:ds="http://schemas.openxmlformats.org/officeDocument/2006/customXml" ds:itemID="{5AAA923F-ABFB-420D-A22D-B2CF35858ADC}">
   <ds:schemaRefs>
     <ds:schemaRef ds:uri="http://schemas.openxmlformats.org/officeDocument/2006/bibliography"/>
   </ds:schemaRefs>

</xml_diff>